<commit_message>
Update Bieu Mau Lan 4
</commit_message>
<xml_diff>
--- a/storage/app/reports/AD/ChuyenNguonTin/3.PhieuChuyenNguonTinToiPham.docx
+++ b/storage/app/reports/AD/ChuyenNguonTin/3.PhieuChuyenNguonTinToiPham.docx
@@ -4,19 +4,19 @@
   <w:body>
     <w:tbl>
       <w:tblPr>
-        <w:tblW w:w="9498" w:type="dxa"/>
+        <w:tblW w:w="9390" w:type="dxa"/>
         <w:tblInd w:w="108" w:type="dxa"/>
         <w:tblLayout w:type="fixed"/>
         <w:tblLook w:val="04A0" w:firstRow="1" w:lastRow="0" w:firstColumn="1" w:lastColumn="0" w:noHBand="0" w:noVBand="1"/>
       </w:tblPr>
       <w:tblGrid>
-        <w:gridCol w:w="3828"/>
-        <w:gridCol w:w="5670"/>
+        <w:gridCol w:w="4145"/>
+        <w:gridCol w:w="5245"/>
       </w:tblGrid>
       <w:tr>
         <w:tc>
           <w:tcPr>
-            <w:tcW w:w="3828" w:type="dxa"/>
+            <w:tcW w:w="4145" w:type="dxa"/>
             <w:shd w:val="clear" w:color="auto" w:fill="auto"/>
           </w:tcPr>
           <w:p>
@@ -148,7 +148,7 @@
         </w:tc>
         <w:tc>
           <w:tcPr>
-            <w:tcW w:w="5670" w:type="dxa"/>
+            <w:tcW w:w="5245" w:type="dxa"/>
             <w:shd w:val="clear" w:color="auto" w:fill="auto"/>
           </w:tcPr>
           <w:p>
@@ -716,7 +716,7 @@
       <w:tr>
         <w:tc>
           <w:tcPr>
-            <w:tcW w:w="3828" w:type="dxa"/>
+            <w:tcW w:w="4145" w:type="dxa"/>
             <w:shd w:val="clear" w:color="auto" w:fill="auto"/>
           </w:tcPr>
           <w:p>
@@ -775,7 +775,6 @@
                 <w:rFonts w:ascii="Times New Roman" w:eastAsia="Times New Roman" w:hAnsi="Times New Roman" w:cs="Times New Roman"/>
                 <w:color w:val="auto"/>
                 <w:spacing w:val="-2"/>
-                <w:sz w:val="26"/>
                 <w:lang w:val="en-US"/>
               </w:rPr>
               <w:t>PC</w:t>
@@ -785,16 +784,55 @@
                 <w:rFonts w:ascii="Times New Roman" w:eastAsia="Times New Roman" w:hAnsi="Times New Roman" w:cs="Times New Roman"/>
                 <w:color w:val="auto"/>
                 <w:spacing w:val="-2"/>
-                <w:sz w:val="26"/>
                 <w:lang w:val="en-US"/>
               </w:rPr>
-              <w:t>-CQ${MaCQDT}-${MaDoi}</w:t>
+              <w:t>-CQ${</w:t>
+            </w:r>
+            <w:proofErr w:type="spellStart"/>
+            <w:r>
+              <w:rPr>
+                <w:rFonts w:ascii="Times New Roman" w:eastAsia="Times New Roman" w:hAnsi="Times New Roman" w:cs="Times New Roman"/>
+                <w:color w:val="auto"/>
+                <w:spacing w:val="-2"/>
+                <w:lang w:val="en-US"/>
+              </w:rPr>
+              <w:t>MaCQDT</w:t>
+            </w:r>
+            <w:proofErr w:type="spellEnd"/>
+            <w:r>
+              <w:rPr>
+                <w:rFonts w:ascii="Times New Roman" w:eastAsia="Times New Roman" w:hAnsi="Times New Roman" w:cs="Times New Roman"/>
+                <w:color w:val="auto"/>
+                <w:spacing w:val="-2"/>
+                <w:lang w:val="en-US"/>
+              </w:rPr>
+              <w:t>}-${</w:t>
+            </w:r>
+            <w:proofErr w:type="spellStart"/>
+            <w:r>
+              <w:rPr>
+                <w:rFonts w:ascii="Times New Roman" w:eastAsia="Times New Roman" w:hAnsi="Times New Roman" w:cs="Times New Roman"/>
+                <w:color w:val="auto"/>
+                <w:spacing w:val="-2"/>
+                <w:lang w:val="en-US"/>
+              </w:rPr>
+              <w:t>MaDoi</w:t>
+            </w:r>
+            <w:proofErr w:type="spellEnd"/>
+            <w:r>
+              <w:rPr>
+                <w:rFonts w:ascii="Times New Roman" w:eastAsia="Times New Roman" w:hAnsi="Times New Roman" w:cs="Times New Roman"/>
+                <w:color w:val="auto"/>
+                <w:spacing w:val="-2"/>
+                <w:lang w:val="en-US"/>
+              </w:rPr>
+              <w:t>}</w:t>
             </w:r>
           </w:p>
         </w:tc>
         <w:tc>
           <w:tcPr>
-            <w:tcW w:w="5670" w:type="dxa"/>
+            <w:tcW w:w="5245" w:type="dxa"/>
             <w:shd w:val="clear" w:color="auto" w:fill="auto"/>
           </w:tcPr>
           <w:p>
@@ -904,7 +942,35 @@
                 <w:szCs w:val="28"/>
                 <w:lang w:val="en-US"/>
               </w:rPr>
-              <w:t>${Huyen},</w:t>
+              <w:t>${</w:t>
+            </w:r>
+            <w:proofErr w:type="spellStart"/>
+            <w:r>
+              <w:rPr>
+                <w:rFonts w:ascii="Times New Roman" w:eastAsia="Times New Roman" w:hAnsi="Times New Roman" w:cs="Times New Roman"/>
+                <w:i/>
+                <w:iCs/>
+                <w:color w:val="auto"/>
+                <w:spacing w:val="-2"/>
+                <w:sz w:val="28"/>
+                <w:szCs w:val="28"/>
+                <w:lang w:val="en-US"/>
+              </w:rPr>
+              <w:t>Huyen</w:t>
+            </w:r>
+            <w:proofErr w:type="spellEnd"/>
+            <w:r>
+              <w:rPr>
+                <w:rFonts w:ascii="Times New Roman" w:eastAsia="Times New Roman" w:hAnsi="Times New Roman" w:cs="Times New Roman"/>
+                <w:i/>
+                <w:iCs/>
+                <w:color w:val="auto"/>
+                <w:spacing w:val="-2"/>
+                <w:sz w:val="28"/>
+                <w:szCs w:val="28"/>
+                <w:lang w:val="en-US"/>
+              </w:rPr>
+              <w:t>},</w:t>
             </w:r>
             <w:r>
               <w:rPr>
@@ -1155,6 +1221,7 @@
           <w:lang w:val="en-US" w:eastAsia="en-US"/>
         </w:rPr>
       </w:pPr>
+      <w:proofErr w:type="spellStart"/>
       <w:r>
         <w:rPr>
           <w:rFonts w:ascii="Times New Roman" w:eastAsia="Times New Roman" w:hAnsi="Times New Roman" w:cs="Times New Roman"/>
@@ -1163,8 +1230,31 @@
           <w:szCs w:val="26"/>
           <w:lang w:val="en-US" w:eastAsia="en-US"/>
         </w:rPr>
-        <w:t>Kính gửi</w:t>
-      </w:r>
+        <w:t>Kính</w:t>
+      </w:r>
+      <w:proofErr w:type="spellEnd"/>
+      <w:r>
+        <w:rPr>
+          <w:rFonts w:ascii="Times New Roman" w:eastAsia="Times New Roman" w:hAnsi="Times New Roman" w:cs="Times New Roman"/>
+          <w:color w:val="auto"/>
+          <w:sz w:val="26"/>
+          <w:szCs w:val="26"/>
+          <w:lang w:val="en-US" w:eastAsia="en-US"/>
+        </w:rPr>
+        <w:t xml:space="preserve"> </w:t>
+      </w:r>
+      <w:proofErr w:type="spellStart"/>
+      <w:r>
+        <w:rPr>
+          <w:rFonts w:ascii="Times New Roman" w:eastAsia="Times New Roman" w:hAnsi="Times New Roman" w:cs="Times New Roman"/>
+          <w:color w:val="auto"/>
+          <w:sz w:val="26"/>
+          <w:szCs w:val="26"/>
+          <w:lang w:val="en-US" w:eastAsia="en-US"/>
+        </w:rPr>
+        <w:t>gửi</w:t>
+      </w:r>
+      <w:proofErr w:type="spellEnd"/>
       <w:r>
         <w:rPr>
           <w:rFonts w:ascii="Times New Roman" w:eastAsia="Times New Roman" w:hAnsi="Times New Roman" w:cs="Times New Roman"/>
@@ -1351,6 +1441,7 @@
           <w:lang w:val="en-US" w:eastAsia="en-US"/>
         </w:rPr>
       </w:pPr>
+      <w:proofErr w:type="spellStart"/>
       <w:r>
         <w:rPr>
           <w:rFonts w:ascii="Times New Roman" w:eastAsia="Times New Roman" w:hAnsi="Times New Roman" w:cs="Times New Roman"/>
@@ -1360,7 +1451,19 @@
           <w:szCs w:val="20"/>
           <w:lang w:val="en-US" w:eastAsia="en-US"/>
         </w:rPr>
-        <w:t xml:space="preserve">Ngày </w:t>
+        <w:t>Ngày</w:t>
+      </w:r>
+      <w:proofErr w:type="spellEnd"/>
+      <w:r>
+        <w:rPr>
+          <w:rFonts w:ascii="Times New Roman" w:eastAsia="Times New Roman" w:hAnsi="Times New Roman" w:cs="Times New Roman"/>
+          <w:color w:val="auto"/>
+          <w:spacing w:val="-2"/>
+          <w:sz w:val="26"/>
+          <w:szCs w:val="20"/>
+          <w:lang w:val="en-US" w:eastAsia="en-US"/>
+        </w:rPr>
+        <w:t xml:space="preserve"> </w:t>
       </w:r>
       <w:r>
         <w:rPr>
@@ -1371,19 +1474,249 @@
           <w:szCs w:val="28"/>
           <w:lang w:val="en-US"/>
         </w:rPr>
-        <w:t xml:space="preserve">${NgayCQDT}, Cơ quan ${LoaiCQDT} Công an ${Loai} ${Huyen}, ${Tinh} </w:t>
-      </w:r>
-      <w:r>
-        <w:rPr>
-          <w:rFonts w:ascii="Times New Roman" w:eastAsia="Times New Roman" w:hAnsi="Times New Roman" w:cs="Times New Roman"/>
-          <w:color w:val="auto"/>
-          <w:spacing w:val="-2"/>
-          <w:sz w:val="28"/>
-          <w:szCs w:val="28"/>
-          <w:lang w:val="en-US" w:eastAsia="en-US"/>
-        </w:rPr>
-        <w:t xml:space="preserve">đã tiếp </w:t>
-      </w:r>
+        <w:t>${</w:t>
+      </w:r>
+      <w:proofErr w:type="spellStart"/>
+      <w:r>
+        <w:rPr>
+          <w:rFonts w:ascii="Times New Roman" w:eastAsia="Times New Roman" w:hAnsi="Times New Roman" w:cs="Times New Roman"/>
+          <w:color w:val="auto"/>
+          <w:spacing w:val="-2"/>
+          <w:sz w:val="28"/>
+          <w:szCs w:val="28"/>
+          <w:lang w:val="en-US"/>
+        </w:rPr>
+        <w:t>NgayCQDT</w:t>
+      </w:r>
+      <w:proofErr w:type="spellEnd"/>
+      <w:r>
+        <w:rPr>
+          <w:rFonts w:ascii="Times New Roman" w:eastAsia="Times New Roman" w:hAnsi="Times New Roman" w:cs="Times New Roman"/>
+          <w:color w:val="auto"/>
+          <w:spacing w:val="-2"/>
+          <w:sz w:val="28"/>
+          <w:szCs w:val="28"/>
+          <w:lang w:val="en-US"/>
+        </w:rPr>
+        <w:t xml:space="preserve">}, </w:t>
+      </w:r>
+      <w:proofErr w:type="spellStart"/>
+      <w:r>
+        <w:rPr>
+          <w:rFonts w:ascii="Times New Roman" w:eastAsia="Times New Roman" w:hAnsi="Times New Roman" w:cs="Times New Roman"/>
+          <w:color w:val="auto"/>
+          <w:spacing w:val="-2"/>
+          <w:sz w:val="28"/>
+          <w:szCs w:val="28"/>
+          <w:lang w:val="en-US"/>
+        </w:rPr>
+        <w:t>Cơ</w:t>
+      </w:r>
+      <w:proofErr w:type="spellEnd"/>
+      <w:r>
+        <w:rPr>
+          <w:rFonts w:ascii="Times New Roman" w:eastAsia="Times New Roman" w:hAnsi="Times New Roman" w:cs="Times New Roman"/>
+          <w:color w:val="auto"/>
+          <w:spacing w:val="-2"/>
+          <w:sz w:val="28"/>
+          <w:szCs w:val="28"/>
+          <w:lang w:val="en-US"/>
+        </w:rPr>
+        <w:t xml:space="preserve"> </w:t>
+      </w:r>
+      <w:proofErr w:type="spellStart"/>
+      <w:r>
+        <w:rPr>
+          <w:rFonts w:ascii="Times New Roman" w:eastAsia="Times New Roman" w:hAnsi="Times New Roman" w:cs="Times New Roman"/>
+          <w:color w:val="auto"/>
+          <w:spacing w:val="-2"/>
+          <w:sz w:val="28"/>
+          <w:szCs w:val="28"/>
+          <w:lang w:val="en-US"/>
+        </w:rPr>
+        <w:t>quan</w:t>
+      </w:r>
+      <w:proofErr w:type="spellEnd"/>
+      <w:r>
+        <w:rPr>
+          <w:rFonts w:ascii="Times New Roman" w:eastAsia="Times New Roman" w:hAnsi="Times New Roman" w:cs="Times New Roman"/>
+          <w:color w:val="auto"/>
+          <w:spacing w:val="-2"/>
+          <w:sz w:val="28"/>
+          <w:szCs w:val="28"/>
+          <w:lang w:val="en-US"/>
+        </w:rPr>
+        <w:t xml:space="preserve"> ${</w:t>
+      </w:r>
+      <w:proofErr w:type="spellStart"/>
+      <w:r>
+        <w:rPr>
+          <w:rFonts w:ascii="Times New Roman" w:eastAsia="Times New Roman" w:hAnsi="Times New Roman" w:cs="Times New Roman"/>
+          <w:color w:val="auto"/>
+          <w:spacing w:val="-2"/>
+          <w:sz w:val="28"/>
+          <w:szCs w:val="28"/>
+          <w:lang w:val="en-US"/>
+        </w:rPr>
+        <w:t>LoaiCQDT</w:t>
+      </w:r>
+      <w:proofErr w:type="spellEnd"/>
+      <w:r>
+        <w:rPr>
+          <w:rFonts w:ascii="Times New Roman" w:eastAsia="Times New Roman" w:hAnsi="Times New Roman" w:cs="Times New Roman"/>
+          <w:color w:val="auto"/>
+          <w:spacing w:val="-2"/>
+          <w:sz w:val="28"/>
+          <w:szCs w:val="28"/>
+          <w:lang w:val="en-US"/>
+        </w:rPr>
+        <w:t xml:space="preserve">} </w:t>
+      </w:r>
+      <w:proofErr w:type="spellStart"/>
+      <w:r>
+        <w:rPr>
+          <w:rFonts w:ascii="Times New Roman" w:eastAsia="Times New Roman" w:hAnsi="Times New Roman" w:cs="Times New Roman"/>
+          <w:color w:val="auto"/>
+          <w:spacing w:val="-2"/>
+          <w:sz w:val="28"/>
+          <w:szCs w:val="28"/>
+          <w:lang w:val="en-US"/>
+        </w:rPr>
+        <w:t>Công</w:t>
+      </w:r>
+      <w:proofErr w:type="spellEnd"/>
+      <w:r>
+        <w:rPr>
+          <w:rFonts w:ascii="Times New Roman" w:eastAsia="Times New Roman" w:hAnsi="Times New Roman" w:cs="Times New Roman"/>
+          <w:color w:val="auto"/>
+          <w:spacing w:val="-2"/>
+          <w:sz w:val="28"/>
+          <w:szCs w:val="28"/>
+          <w:lang w:val="en-US"/>
+        </w:rPr>
+        <w:t xml:space="preserve"> an ${</w:t>
+      </w:r>
+      <w:proofErr w:type="spellStart"/>
+      <w:r>
+        <w:rPr>
+          <w:rFonts w:ascii="Times New Roman" w:eastAsia="Times New Roman" w:hAnsi="Times New Roman" w:cs="Times New Roman"/>
+          <w:color w:val="auto"/>
+          <w:spacing w:val="-2"/>
+          <w:sz w:val="28"/>
+          <w:szCs w:val="28"/>
+          <w:lang w:val="en-US"/>
+        </w:rPr>
+        <w:t>Loai</w:t>
+      </w:r>
+      <w:proofErr w:type="spellEnd"/>
+      <w:r>
+        <w:rPr>
+          <w:rFonts w:ascii="Times New Roman" w:eastAsia="Times New Roman" w:hAnsi="Times New Roman" w:cs="Times New Roman"/>
+          <w:color w:val="auto"/>
+          <w:spacing w:val="-2"/>
+          <w:sz w:val="28"/>
+          <w:szCs w:val="28"/>
+          <w:lang w:val="en-US"/>
+        </w:rPr>
+        <w:t>} ${</w:t>
+      </w:r>
+      <w:proofErr w:type="spellStart"/>
+      <w:r>
+        <w:rPr>
+          <w:rFonts w:ascii="Times New Roman" w:eastAsia="Times New Roman" w:hAnsi="Times New Roman" w:cs="Times New Roman"/>
+          <w:color w:val="auto"/>
+          <w:spacing w:val="-2"/>
+          <w:sz w:val="28"/>
+          <w:szCs w:val="28"/>
+          <w:lang w:val="en-US"/>
+        </w:rPr>
+        <w:t>Huyen</w:t>
+      </w:r>
+      <w:proofErr w:type="spellEnd"/>
+      <w:r>
+        <w:rPr>
+          <w:rFonts w:ascii="Times New Roman" w:eastAsia="Times New Roman" w:hAnsi="Times New Roman" w:cs="Times New Roman"/>
+          <w:color w:val="auto"/>
+          <w:spacing w:val="-2"/>
+          <w:sz w:val="28"/>
+          <w:szCs w:val="28"/>
+          <w:lang w:val="en-US"/>
+        </w:rPr>
+        <w:t>}, ${</w:t>
+      </w:r>
+      <w:proofErr w:type="spellStart"/>
+      <w:r>
+        <w:rPr>
+          <w:rFonts w:ascii="Times New Roman" w:eastAsia="Times New Roman" w:hAnsi="Times New Roman" w:cs="Times New Roman"/>
+          <w:color w:val="auto"/>
+          <w:spacing w:val="-2"/>
+          <w:sz w:val="28"/>
+          <w:szCs w:val="28"/>
+          <w:lang w:val="en-US"/>
+        </w:rPr>
+        <w:t>Tinh</w:t>
+      </w:r>
+      <w:proofErr w:type="spellEnd"/>
+      <w:r>
+        <w:rPr>
+          <w:rFonts w:ascii="Times New Roman" w:eastAsia="Times New Roman" w:hAnsi="Times New Roman" w:cs="Times New Roman"/>
+          <w:color w:val="auto"/>
+          <w:spacing w:val="-2"/>
+          <w:sz w:val="28"/>
+          <w:szCs w:val="28"/>
+          <w:lang w:val="en-US"/>
+        </w:rPr>
+        <w:t xml:space="preserve">} </w:t>
+      </w:r>
+      <w:proofErr w:type="spellStart"/>
+      <w:r>
+        <w:rPr>
+          <w:rFonts w:ascii="Times New Roman" w:eastAsia="Times New Roman" w:hAnsi="Times New Roman" w:cs="Times New Roman"/>
+          <w:color w:val="auto"/>
+          <w:spacing w:val="-2"/>
+          <w:sz w:val="28"/>
+          <w:szCs w:val="28"/>
+          <w:lang w:val="en-US" w:eastAsia="en-US"/>
+        </w:rPr>
+        <w:t>đã</w:t>
+      </w:r>
+      <w:proofErr w:type="spellEnd"/>
+      <w:r>
+        <w:rPr>
+          <w:rFonts w:ascii="Times New Roman" w:eastAsia="Times New Roman" w:hAnsi="Times New Roman" w:cs="Times New Roman"/>
+          <w:color w:val="auto"/>
+          <w:spacing w:val="-2"/>
+          <w:sz w:val="28"/>
+          <w:szCs w:val="28"/>
+          <w:lang w:val="en-US" w:eastAsia="en-US"/>
+        </w:rPr>
+        <w:t xml:space="preserve"> </w:t>
+      </w:r>
+      <w:proofErr w:type="spellStart"/>
+      <w:r>
+        <w:rPr>
+          <w:rFonts w:ascii="Times New Roman" w:eastAsia="Times New Roman" w:hAnsi="Times New Roman" w:cs="Times New Roman"/>
+          <w:color w:val="auto"/>
+          <w:spacing w:val="-2"/>
+          <w:sz w:val="28"/>
+          <w:szCs w:val="28"/>
+          <w:lang w:val="en-US" w:eastAsia="en-US"/>
+        </w:rPr>
+        <w:t>tiếp</w:t>
+      </w:r>
+      <w:proofErr w:type="spellEnd"/>
+      <w:r>
+        <w:rPr>
+          <w:rFonts w:ascii="Times New Roman" w:eastAsia="Times New Roman" w:hAnsi="Times New Roman" w:cs="Times New Roman"/>
+          <w:color w:val="auto"/>
+          <w:spacing w:val="-2"/>
+          <w:sz w:val="28"/>
+          <w:szCs w:val="28"/>
+          <w:lang w:val="en-US" w:eastAsia="en-US"/>
+        </w:rPr>
+        <w:t xml:space="preserve"> </w:t>
+      </w:r>
+      <w:proofErr w:type="spellStart"/>
       <w:r>
         <w:rPr>
           <w:rFonts w:ascii="Times New Roman" w:eastAsia="Times New Roman" w:hAnsi="Times New Roman" w:cs="Times New Roman"/>
@@ -1395,6 +1728,7 @@
         </w:rPr>
         <w:t>nhận</w:t>
       </w:r>
+      <w:proofErr w:type="spellEnd"/>
       <w:r>
         <w:rPr>
           <w:rFonts w:ascii="Times New Roman" w:eastAsia="Times New Roman" w:hAnsi="Times New Roman" w:cs="Times New Roman"/>
@@ -1440,7 +1774,31 @@
           <w:szCs w:val="28"/>
           <w:lang w:val="en-US" w:eastAsia="en-US"/>
         </w:rPr>
-        <w:t xml:space="preserve"> ${PhanLoaiTin}</w:t>
+        <w:t xml:space="preserve"> ${</w:t>
+      </w:r>
+      <w:proofErr w:type="spellStart"/>
+      <w:r>
+        <w:rPr>
+          <w:rFonts w:ascii="Times New Roman" w:eastAsia="Times New Roman" w:hAnsi="Times New Roman" w:cs="Times New Roman"/>
+          <w:color w:val="auto"/>
+          <w:spacing w:val="-2"/>
+          <w:sz w:val="28"/>
+          <w:szCs w:val="28"/>
+          <w:lang w:val="en-US" w:eastAsia="en-US"/>
+        </w:rPr>
+        <w:t>PhanLoaiTin</w:t>
+      </w:r>
+      <w:proofErr w:type="spellEnd"/>
+      <w:r>
+        <w:rPr>
+          <w:rFonts w:ascii="Times New Roman" w:eastAsia="Times New Roman" w:hAnsi="Times New Roman" w:cs="Times New Roman"/>
+          <w:color w:val="auto"/>
+          <w:spacing w:val="-2"/>
+          <w:sz w:val="28"/>
+          <w:szCs w:val="28"/>
+          <w:lang w:val="en-US" w:eastAsia="en-US"/>
+        </w:rPr>
+        <w:t>}</w:t>
       </w:r>
       <w:r>
         <w:rPr>
@@ -1453,6 +1811,7 @@
         </w:rPr>
         <w:t xml:space="preserve"> </w:t>
       </w:r>
+      <w:proofErr w:type="spellStart"/>
       <w:r>
         <w:rPr>
           <w:rFonts w:ascii="Times New Roman" w:eastAsia="Times New Roman" w:hAnsi="Times New Roman" w:cs="Times New Roman"/>
@@ -1462,8 +1821,33 @@
           <w:szCs w:val="26"/>
           <w:lang w:val="en-US" w:eastAsia="en-US"/>
         </w:rPr>
-        <w:t>đề ngày</w:t>
-      </w:r>
+        <w:t>đề</w:t>
+      </w:r>
+      <w:proofErr w:type="spellEnd"/>
+      <w:r>
+        <w:rPr>
+          <w:rFonts w:ascii="Times New Roman" w:eastAsia="Times New Roman" w:hAnsi="Times New Roman" w:cs="Times New Roman"/>
+          <w:color w:val="auto"/>
+          <w:spacing w:val="-2"/>
+          <w:sz w:val="26"/>
+          <w:szCs w:val="26"/>
+          <w:lang w:val="en-US" w:eastAsia="en-US"/>
+        </w:rPr>
+        <w:t xml:space="preserve"> </w:t>
+      </w:r>
+      <w:proofErr w:type="spellStart"/>
+      <w:r>
+        <w:rPr>
+          <w:rFonts w:ascii="Times New Roman" w:eastAsia="Times New Roman" w:hAnsi="Times New Roman" w:cs="Times New Roman"/>
+          <w:color w:val="auto"/>
+          <w:spacing w:val="-2"/>
+          <w:sz w:val="26"/>
+          <w:szCs w:val="26"/>
+          <w:lang w:val="en-US" w:eastAsia="en-US"/>
+        </w:rPr>
+        <w:t>ngày</w:t>
+      </w:r>
+      <w:proofErr w:type="spellEnd"/>
       <w:r>
         <w:rPr>
           <w:rFonts w:ascii="Times New Roman" w:eastAsia="Times New Roman" w:hAnsi="Times New Roman" w:cs="Times New Roman"/>
@@ -1722,7 +2106,31 @@
           <w:szCs w:val="28"/>
           <w:lang w:val="en-US" w:eastAsia="en-US"/>
         </w:rPr>
-        <w:t xml:space="preserve"> ${PhanLoaiTin}</w:t>
+        <w:t xml:space="preserve"> ${</w:t>
+      </w:r>
+      <w:proofErr w:type="spellStart"/>
+      <w:r>
+        <w:rPr>
+          <w:rFonts w:ascii="Times New Roman" w:eastAsia="Times New Roman" w:hAnsi="Times New Roman" w:cs="Times New Roman"/>
+          <w:color w:val="auto"/>
+          <w:spacing w:val="-2"/>
+          <w:sz w:val="28"/>
+          <w:szCs w:val="28"/>
+          <w:lang w:val="en-US" w:eastAsia="en-US"/>
+        </w:rPr>
+        <w:t>PhanLoaiTin</w:t>
+      </w:r>
+      <w:proofErr w:type="spellEnd"/>
+      <w:r>
+        <w:rPr>
+          <w:rFonts w:ascii="Times New Roman" w:eastAsia="Times New Roman" w:hAnsi="Times New Roman" w:cs="Times New Roman"/>
+          <w:color w:val="auto"/>
+          <w:spacing w:val="-2"/>
+          <w:sz w:val="28"/>
+          <w:szCs w:val="28"/>
+          <w:lang w:val="en-US" w:eastAsia="en-US"/>
+        </w:rPr>
+        <w:t>}</w:t>
       </w:r>
       <w:r>
         <w:rPr>
@@ -1989,7 +2397,31 @@
           <w:szCs w:val="28"/>
           <w:lang w:val="en-US" w:eastAsia="en-US"/>
         </w:rPr>
-        <w:t>${PhanLoaiTin}</w:t>
+        <w:t>${</w:t>
+      </w:r>
+      <w:proofErr w:type="spellStart"/>
+      <w:r>
+        <w:rPr>
+          <w:rFonts w:ascii="Times New Roman" w:eastAsia="Times New Roman" w:hAnsi="Times New Roman" w:cs="Times New Roman"/>
+          <w:color w:val="auto"/>
+          <w:spacing w:val="-2"/>
+          <w:sz w:val="28"/>
+          <w:szCs w:val="28"/>
+          <w:lang w:val="en-US" w:eastAsia="en-US"/>
+        </w:rPr>
+        <w:t>PhanLoaiTin</w:t>
+      </w:r>
+      <w:proofErr w:type="spellEnd"/>
+      <w:r>
+        <w:rPr>
+          <w:rFonts w:ascii="Times New Roman" w:eastAsia="Times New Roman" w:hAnsi="Times New Roman" w:cs="Times New Roman"/>
+          <w:color w:val="auto"/>
+          <w:spacing w:val="-2"/>
+          <w:sz w:val="28"/>
+          <w:szCs w:val="28"/>
+          <w:lang w:val="en-US" w:eastAsia="en-US"/>
+        </w:rPr>
+        <w:t>}</w:t>
       </w:r>
       <w:r>
         <w:rPr>
@@ -2232,7 +2664,127 @@
           <w:szCs w:val="28"/>
           <w:lang w:val="en-US"/>
         </w:rPr>
-        <w:t xml:space="preserve">${LoaiCQDT} Công an ${Loai} ${Huyen}, ${Tinh} </w:t>
+        <w:t>${</w:t>
+      </w:r>
+      <w:proofErr w:type="spellStart"/>
+      <w:r>
+        <w:rPr>
+          <w:rFonts w:ascii="Times New Roman" w:eastAsia="Times New Roman" w:hAnsi="Times New Roman" w:cs="Times New Roman"/>
+          <w:color w:val="auto"/>
+          <w:spacing w:val="-2"/>
+          <w:sz w:val="28"/>
+          <w:szCs w:val="28"/>
+          <w:lang w:val="en-US"/>
+        </w:rPr>
+        <w:t>LoaiCQDT</w:t>
+      </w:r>
+      <w:proofErr w:type="spellEnd"/>
+      <w:r>
+        <w:rPr>
+          <w:rFonts w:ascii="Times New Roman" w:eastAsia="Times New Roman" w:hAnsi="Times New Roman" w:cs="Times New Roman"/>
+          <w:color w:val="auto"/>
+          <w:spacing w:val="-2"/>
+          <w:sz w:val="28"/>
+          <w:szCs w:val="28"/>
+          <w:lang w:val="en-US"/>
+        </w:rPr>
+        <w:t xml:space="preserve">} </w:t>
+      </w:r>
+      <w:proofErr w:type="spellStart"/>
+      <w:r>
+        <w:rPr>
+          <w:rFonts w:ascii="Times New Roman" w:eastAsia="Times New Roman" w:hAnsi="Times New Roman" w:cs="Times New Roman"/>
+          <w:color w:val="auto"/>
+          <w:spacing w:val="-2"/>
+          <w:sz w:val="28"/>
+          <w:szCs w:val="28"/>
+          <w:lang w:val="en-US"/>
+        </w:rPr>
+        <w:t>Công</w:t>
+      </w:r>
+      <w:proofErr w:type="spellEnd"/>
+      <w:r>
+        <w:rPr>
+          <w:rFonts w:ascii="Times New Roman" w:eastAsia="Times New Roman" w:hAnsi="Times New Roman" w:cs="Times New Roman"/>
+          <w:color w:val="auto"/>
+          <w:spacing w:val="-2"/>
+          <w:sz w:val="28"/>
+          <w:szCs w:val="28"/>
+          <w:lang w:val="en-US"/>
+        </w:rPr>
+        <w:t xml:space="preserve"> an ${</w:t>
+      </w:r>
+      <w:proofErr w:type="spellStart"/>
+      <w:r>
+        <w:rPr>
+          <w:rFonts w:ascii="Times New Roman" w:eastAsia="Times New Roman" w:hAnsi="Times New Roman" w:cs="Times New Roman"/>
+          <w:color w:val="auto"/>
+          <w:spacing w:val="-2"/>
+          <w:sz w:val="28"/>
+          <w:szCs w:val="28"/>
+          <w:lang w:val="en-US"/>
+        </w:rPr>
+        <w:t>Loai</w:t>
+      </w:r>
+      <w:proofErr w:type="spellEnd"/>
+      <w:r>
+        <w:rPr>
+          <w:rFonts w:ascii="Times New Roman" w:eastAsia="Times New Roman" w:hAnsi="Times New Roman" w:cs="Times New Roman"/>
+          <w:color w:val="auto"/>
+          <w:spacing w:val="-2"/>
+          <w:sz w:val="28"/>
+          <w:szCs w:val="28"/>
+          <w:lang w:val="en-US"/>
+        </w:rPr>
+        <w:t>} ${</w:t>
+      </w:r>
+      <w:proofErr w:type="spellStart"/>
+      <w:r>
+        <w:rPr>
+          <w:rFonts w:ascii="Times New Roman" w:eastAsia="Times New Roman" w:hAnsi="Times New Roman" w:cs="Times New Roman"/>
+          <w:color w:val="auto"/>
+          <w:spacing w:val="-2"/>
+          <w:sz w:val="28"/>
+          <w:szCs w:val="28"/>
+          <w:lang w:val="en-US"/>
+        </w:rPr>
+        <w:t>Huyen</w:t>
+      </w:r>
+      <w:proofErr w:type="spellEnd"/>
+      <w:r>
+        <w:rPr>
+          <w:rFonts w:ascii="Times New Roman" w:eastAsia="Times New Roman" w:hAnsi="Times New Roman" w:cs="Times New Roman"/>
+          <w:color w:val="auto"/>
+          <w:spacing w:val="-2"/>
+          <w:sz w:val="28"/>
+          <w:szCs w:val="28"/>
+          <w:lang w:val="en-US"/>
+        </w:rPr>
+        <w:t>}, ${</w:t>
+      </w:r>
+      <w:proofErr w:type="spellStart"/>
+      <w:r>
+        <w:rPr>
+          <w:rFonts w:ascii="Times New Roman" w:eastAsia="Times New Roman" w:hAnsi="Times New Roman" w:cs="Times New Roman"/>
+          <w:color w:val="auto"/>
+          <w:spacing w:val="-2"/>
+          <w:sz w:val="28"/>
+          <w:szCs w:val="28"/>
+          <w:lang w:val="en-US"/>
+        </w:rPr>
+        <w:t>Tinh</w:t>
+      </w:r>
+      <w:proofErr w:type="spellEnd"/>
+      <w:r>
+        <w:rPr>
+          <w:rFonts w:ascii="Times New Roman" w:eastAsia="Times New Roman" w:hAnsi="Times New Roman" w:cs="Times New Roman"/>
+          <w:color w:val="auto"/>
+          <w:spacing w:val="-2"/>
+          <w:sz w:val="28"/>
+          <w:szCs w:val="28"/>
+          <w:lang w:val="en-US"/>
+        </w:rPr>
+        <w:t xml:space="preserve">} </w:t>
       </w:r>
       <w:r>
         <w:rPr>
@@ -2312,7 +2864,31 @@
           <w:szCs w:val="28"/>
           <w:lang w:val="en-US" w:eastAsia="en-US"/>
         </w:rPr>
-        <w:t>${PhanLoaiTin}</w:t>
+        <w:t>${</w:t>
+      </w:r>
+      <w:proofErr w:type="spellStart"/>
+      <w:r>
+        <w:rPr>
+          <w:rFonts w:ascii="Times New Roman" w:eastAsia="Times New Roman" w:hAnsi="Times New Roman" w:cs="Times New Roman"/>
+          <w:color w:val="auto"/>
+          <w:spacing w:val="-2"/>
+          <w:sz w:val="28"/>
+          <w:szCs w:val="28"/>
+          <w:lang w:val="en-US" w:eastAsia="en-US"/>
+        </w:rPr>
+        <w:t>PhanLoaiTin</w:t>
+      </w:r>
+      <w:proofErr w:type="spellEnd"/>
+      <w:r>
+        <w:rPr>
+          <w:rFonts w:ascii="Times New Roman" w:eastAsia="Times New Roman" w:hAnsi="Times New Roman" w:cs="Times New Roman"/>
+          <w:color w:val="auto"/>
+          <w:spacing w:val="-2"/>
+          <w:sz w:val="28"/>
+          <w:szCs w:val="28"/>
+          <w:lang w:val="en-US" w:eastAsia="en-US"/>
+        </w:rPr>
+        <w:t>}</w:t>
       </w:r>
       <w:r>
         <w:rPr>
@@ -2325,6 +2901,7 @@
         </w:rPr>
         <w:t xml:space="preserve"> kèm theo tài liệu có liên quan nêu trên </w:t>
       </w:r>
+      <w:proofErr w:type="spellStart"/>
       <w:r>
         <w:rPr>
           <w:rFonts w:ascii="Times New Roman" w:eastAsia="Times New Roman" w:hAnsi="Times New Roman" w:cs="Times New Roman"/>
@@ -2336,6 +2913,7 @@
         </w:rPr>
         <w:t>đến</w:t>
       </w:r>
+      <w:proofErr w:type="spellEnd"/>
       <w:r>
         <w:rPr>
           <w:rFonts w:ascii="Times New Roman" w:eastAsia="Times New Roman" w:hAnsi="Times New Roman" w:cs="Times New Roman"/>
@@ -2389,7 +2967,55 @@
           <w:szCs w:val="28"/>
           <w:lang w:val="en-US" w:eastAsia="en-US"/>
         </w:rPr>
-        <w:t>${HoTen}, ${DonViChuyenTin}</w:t>
+        <w:t>${</w:t>
+      </w:r>
+      <w:proofErr w:type="spellStart"/>
+      <w:r>
+        <w:rPr>
+          <w:rFonts w:ascii="Times New Roman" w:eastAsia="Times New Roman" w:hAnsi="Times New Roman" w:cs="Times New Roman"/>
+          <w:color w:val="auto"/>
+          <w:spacing w:val="-2"/>
+          <w:sz w:val="28"/>
+          <w:szCs w:val="28"/>
+          <w:lang w:val="en-US" w:eastAsia="en-US"/>
+        </w:rPr>
+        <w:t>HoTen</w:t>
+      </w:r>
+      <w:proofErr w:type="spellEnd"/>
+      <w:r>
+        <w:rPr>
+          <w:rFonts w:ascii="Times New Roman" w:eastAsia="Times New Roman" w:hAnsi="Times New Roman" w:cs="Times New Roman"/>
+          <w:color w:val="auto"/>
+          <w:spacing w:val="-2"/>
+          <w:sz w:val="28"/>
+          <w:szCs w:val="28"/>
+          <w:lang w:val="en-US" w:eastAsia="en-US"/>
+        </w:rPr>
+        <w:t>}, ${</w:t>
+      </w:r>
+      <w:proofErr w:type="spellStart"/>
+      <w:r>
+        <w:rPr>
+          <w:rFonts w:ascii="Times New Roman" w:eastAsia="Times New Roman" w:hAnsi="Times New Roman" w:cs="Times New Roman"/>
+          <w:color w:val="auto"/>
+          <w:spacing w:val="-2"/>
+          <w:sz w:val="28"/>
+          <w:szCs w:val="28"/>
+          <w:lang w:val="en-US" w:eastAsia="en-US"/>
+        </w:rPr>
+        <w:t>DonViChuyenTin</w:t>
+      </w:r>
+      <w:proofErr w:type="spellEnd"/>
+      <w:r>
+        <w:rPr>
+          <w:rFonts w:ascii="Times New Roman" w:eastAsia="Times New Roman" w:hAnsi="Times New Roman" w:cs="Times New Roman"/>
+          <w:color w:val="auto"/>
+          <w:spacing w:val="-2"/>
+          <w:sz w:val="28"/>
+          <w:szCs w:val="28"/>
+          <w:lang w:val="en-US" w:eastAsia="en-US"/>
+        </w:rPr>
+        <w:t>}</w:t>
       </w:r>
       <w:r>
         <w:rPr>
@@ -2509,7 +3135,73 @@
                 <w:szCs w:val="20"/>
                 <w:lang w:val="en-US" w:eastAsia="en-US"/>
               </w:rPr>
-              <w:t>ND ${Loai} ${Huyen}, ${Tinh}</w:t>
+              <w:t>ND ${</w:t>
+            </w:r>
+            <w:proofErr w:type="spellStart"/>
+            <w:r>
+              <w:rPr>
+                <w:rFonts w:ascii="Times New Roman" w:eastAsia="Times New Roman" w:hAnsi="Times New Roman" w:cs="Times New Roman"/>
+                <w:color w:val="auto"/>
+                <w:sz w:val="20"/>
+                <w:szCs w:val="20"/>
+                <w:lang w:val="en-US" w:eastAsia="en-US"/>
+              </w:rPr>
+              <w:t>Loai</w:t>
+            </w:r>
+            <w:proofErr w:type="spellEnd"/>
+            <w:r>
+              <w:rPr>
+                <w:rFonts w:ascii="Times New Roman" w:eastAsia="Times New Roman" w:hAnsi="Times New Roman" w:cs="Times New Roman"/>
+                <w:color w:val="auto"/>
+                <w:sz w:val="20"/>
+                <w:szCs w:val="20"/>
+                <w:lang w:val="en-US" w:eastAsia="en-US"/>
+              </w:rPr>
+              <w:t>} ${</w:t>
+            </w:r>
+            <w:proofErr w:type="spellStart"/>
+            <w:r>
+              <w:rPr>
+                <w:rFonts w:ascii="Times New Roman" w:eastAsia="Times New Roman" w:hAnsi="Times New Roman" w:cs="Times New Roman"/>
+                <w:color w:val="auto"/>
+                <w:sz w:val="20"/>
+                <w:szCs w:val="20"/>
+                <w:lang w:val="en-US" w:eastAsia="en-US"/>
+              </w:rPr>
+              <w:t>Huyen</w:t>
+            </w:r>
+            <w:proofErr w:type="spellEnd"/>
+            <w:r>
+              <w:rPr>
+                <w:rFonts w:ascii="Times New Roman" w:eastAsia="Times New Roman" w:hAnsi="Times New Roman" w:cs="Times New Roman"/>
+                <w:color w:val="auto"/>
+                <w:sz w:val="20"/>
+                <w:szCs w:val="20"/>
+                <w:lang w:val="en-US" w:eastAsia="en-US"/>
+              </w:rPr>
+              <w:t>}, ${</w:t>
+            </w:r>
+            <w:proofErr w:type="spellStart"/>
+            <w:r>
+              <w:rPr>
+                <w:rFonts w:ascii="Times New Roman" w:eastAsia="Times New Roman" w:hAnsi="Times New Roman" w:cs="Times New Roman"/>
+                <w:color w:val="auto"/>
+                <w:sz w:val="20"/>
+                <w:szCs w:val="20"/>
+                <w:lang w:val="en-US" w:eastAsia="en-US"/>
+              </w:rPr>
+              <w:t>Tinh</w:t>
+            </w:r>
+            <w:proofErr w:type="spellEnd"/>
+            <w:r>
+              <w:rPr>
+                <w:rFonts w:ascii="Times New Roman" w:eastAsia="Times New Roman" w:hAnsi="Times New Roman" w:cs="Times New Roman"/>
+                <w:color w:val="auto"/>
+                <w:sz w:val="20"/>
+                <w:szCs w:val="20"/>
+                <w:lang w:val="en-US" w:eastAsia="en-US"/>
+              </w:rPr>
+              <w:t>}</w:t>
             </w:r>
             <w:r>
               <w:rPr>
@@ -2755,7 +3447,63 @@
                 <w:szCs w:val="28"/>
                 <w:lang w:val="en-US" w:eastAsia="en-US"/>
               </w:rPr>
-              <w:t>${CapBacLanhDao} ${HoTenLanhDao}</w:t>
+              <w:t>${</w:t>
+            </w:r>
+            <w:proofErr w:type="spellStart"/>
+            <w:r>
+              <w:rPr>
+                <w:rFonts w:ascii="Times New Roman" w:eastAsia="Times New Roman" w:hAnsi="Times New Roman" w:cs="Times New Roman"/>
+                <w:b/>
+                <w:bCs/>
+                <w:color w:val="auto"/>
+                <w:spacing w:val="-2"/>
+                <w:sz w:val="28"/>
+                <w:szCs w:val="28"/>
+                <w:lang w:val="en-US" w:eastAsia="en-US"/>
+              </w:rPr>
+              <w:t>CapBacLanhDao</w:t>
+            </w:r>
+            <w:proofErr w:type="spellEnd"/>
+            <w:r>
+              <w:rPr>
+                <w:rFonts w:ascii="Times New Roman" w:eastAsia="Times New Roman" w:hAnsi="Times New Roman" w:cs="Times New Roman"/>
+                <w:b/>
+                <w:bCs/>
+                <w:color w:val="auto"/>
+                <w:spacing w:val="-2"/>
+                <w:sz w:val="28"/>
+                <w:szCs w:val="28"/>
+                <w:lang w:val="en-US" w:eastAsia="en-US"/>
+              </w:rPr>
+              <w:t>} ${</w:t>
+            </w:r>
+            <w:proofErr w:type="spellStart"/>
+            <w:r>
+              <w:rPr>
+                <w:rFonts w:ascii="Times New Roman" w:eastAsia="Times New Roman" w:hAnsi="Times New Roman" w:cs="Times New Roman"/>
+                <w:b/>
+                <w:bCs/>
+                <w:color w:val="auto"/>
+                <w:spacing w:val="-2"/>
+                <w:sz w:val="28"/>
+                <w:szCs w:val="28"/>
+                <w:lang w:val="en-US" w:eastAsia="en-US"/>
+              </w:rPr>
+              <w:t>TenLanhDao</w:t>
+            </w:r>
+            <w:proofErr w:type="spellEnd"/>
+            <w:r>
+              <w:rPr>
+                <w:rFonts w:ascii="Times New Roman" w:eastAsia="Times New Roman" w:hAnsi="Times New Roman" w:cs="Times New Roman"/>
+                <w:b/>
+                <w:bCs/>
+                <w:color w:val="auto"/>
+                <w:spacing w:val="-2"/>
+                <w:sz w:val="28"/>
+                <w:szCs w:val="28"/>
+                <w:lang w:val="en-US" w:eastAsia="en-US"/>
+              </w:rPr>
+              <w:t>}</w:t>
             </w:r>
           </w:p>
           <w:p>
@@ -2957,18 +3705,310 @@
           <w:szCs w:val="16"/>
           <w:lang w:val="en-US" w:eastAsia="en-US"/>
         </w:rPr>
-        <w:t xml:space="preserve">) Ghi rõ: </w:t>
-      </w:r>
-      <w:r>
-        <w:rPr>
-          <w:rFonts w:ascii="Times New Roman" w:eastAsia="Times New Roman" w:hAnsi="Times New Roman" w:cs="Times New Roman"/>
-          <w:color w:val="auto"/>
-          <w:sz w:val="16"/>
-          <w:szCs w:val="16"/>
-          <w:lang w:val="en-US" w:eastAsia="en-US"/>
-        </w:rPr>
-        <w:t>Tố giác tội phạm/tin báo về tội phạm/kiến nghị khởi tố</w:t>
-      </w:r>
+        <w:t xml:space="preserve">) </w:t>
+      </w:r>
+      <w:proofErr w:type="spellStart"/>
+      <w:r>
+        <w:rPr>
+          <w:rFonts w:ascii="Times New Roman" w:eastAsia="Times New Roman" w:hAnsi="Times New Roman" w:cs="Times New Roman"/>
+          <w:color w:val="auto"/>
+          <w:spacing w:val="-2"/>
+          <w:sz w:val="16"/>
+          <w:szCs w:val="16"/>
+          <w:lang w:val="en-US" w:eastAsia="en-US"/>
+        </w:rPr>
+        <w:t>Ghi</w:t>
+      </w:r>
+      <w:proofErr w:type="spellEnd"/>
+      <w:r>
+        <w:rPr>
+          <w:rFonts w:ascii="Times New Roman" w:eastAsia="Times New Roman" w:hAnsi="Times New Roman" w:cs="Times New Roman"/>
+          <w:color w:val="auto"/>
+          <w:spacing w:val="-2"/>
+          <w:sz w:val="16"/>
+          <w:szCs w:val="16"/>
+          <w:lang w:val="en-US" w:eastAsia="en-US"/>
+        </w:rPr>
+        <w:t xml:space="preserve"> </w:t>
+      </w:r>
+      <w:proofErr w:type="spellStart"/>
+      <w:r>
+        <w:rPr>
+          <w:rFonts w:ascii="Times New Roman" w:eastAsia="Times New Roman" w:hAnsi="Times New Roman" w:cs="Times New Roman"/>
+          <w:color w:val="auto"/>
+          <w:spacing w:val="-2"/>
+          <w:sz w:val="16"/>
+          <w:szCs w:val="16"/>
+          <w:lang w:val="en-US" w:eastAsia="en-US"/>
+        </w:rPr>
+        <w:t>rõ</w:t>
+      </w:r>
+      <w:proofErr w:type="spellEnd"/>
+      <w:r>
+        <w:rPr>
+          <w:rFonts w:ascii="Times New Roman" w:eastAsia="Times New Roman" w:hAnsi="Times New Roman" w:cs="Times New Roman"/>
+          <w:color w:val="auto"/>
+          <w:spacing w:val="-2"/>
+          <w:sz w:val="16"/>
+          <w:szCs w:val="16"/>
+          <w:lang w:val="en-US" w:eastAsia="en-US"/>
+        </w:rPr>
+        <w:t xml:space="preserve">: </w:t>
+      </w:r>
+      <w:proofErr w:type="spellStart"/>
+      <w:r>
+        <w:rPr>
+          <w:rFonts w:ascii="Times New Roman" w:eastAsia="Times New Roman" w:hAnsi="Times New Roman" w:cs="Times New Roman"/>
+          <w:color w:val="auto"/>
+          <w:sz w:val="16"/>
+          <w:szCs w:val="16"/>
+          <w:lang w:val="en-US" w:eastAsia="en-US"/>
+        </w:rPr>
+        <w:t>Tố</w:t>
+      </w:r>
+      <w:proofErr w:type="spellEnd"/>
+      <w:r>
+        <w:rPr>
+          <w:rFonts w:ascii="Times New Roman" w:eastAsia="Times New Roman" w:hAnsi="Times New Roman" w:cs="Times New Roman"/>
+          <w:color w:val="auto"/>
+          <w:sz w:val="16"/>
+          <w:szCs w:val="16"/>
+          <w:lang w:val="en-US" w:eastAsia="en-US"/>
+        </w:rPr>
+        <w:t xml:space="preserve"> </w:t>
+      </w:r>
+      <w:proofErr w:type="spellStart"/>
+      <w:r>
+        <w:rPr>
+          <w:rFonts w:ascii="Times New Roman" w:eastAsia="Times New Roman" w:hAnsi="Times New Roman" w:cs="Times New Roman"/>
+          <w:color w:val="auto"/>
+          <w:sz w:val="16"/>
+          <w:szCs w:val="16"/>
+          <w:lang w:val="en-US" w:eastAsia="en-US"/>
+        </w:rPr>
+        <w:t>giác</w:t>
+      </w:r>
+      <w:proofErr w:type="spellEnd"/>
+      <w:r>
+        <w:rPr>
+          <w:rFonts w:ascii="Times New Roman" w:eastAsia="Times New Roman" w:hAnsi="Times New Roman" w:cs="Times New Roman"/>
+          <w:color w:val="auto"/>
+          <w:sz w:val="16"/>
+          <w:szCs w:val="16"/>
+          <w:lang w:val="en-US" w:eastAsia="en-US"/>
+        </w:rPr>
+        <w:t xml:space="preserve"> </w:t>
+      </w:r>
+      <w:proofErr w:type="spellStart"/>
+      <w:r>
+        <w:rPr>
+          <w:rFonts w:ascii="Times New Roman" w:eastAsia="Times New Roman" w:hAnsi="Times New Roman" w:cs="Times New Roman"/>
+          <w:color w:val="auto"/>
+          <w:sz w:val="16"/>
+          <w:szCs w:val="16"/>
+          <w:lang w:val="en-US" w:eastAsia="en-US"/>
+        </w:rPr>
+        <w:t>tội</w:t>
+      </w:r>
+      <w:proofErr w:type="spellEnd"/>
+      <w:r>
+        <w:rPr>
+          <w:rFonts w:ascii="Times New Roman" w:eastAsia="Times New Roman" w:hAnsi="Times New Roman" w:cs="Times New Roman"/>
+          <w:color w:val="auto"/>
+          <w:sz w:val="16"/>
+          <w:szCs w:val="16"/>
+          <w:lang w:val="en-US" w:eastAsia="en-US"/>
+        </w:rPr>
+        <w:t xml:space="preserve"> </w:t>
+      </w:r>
+      <w:proofErr w:type="spellStart"/>
+      <w:r>
+        <w:rPr>
+          <w:rFonts w:ascii="Times New Roman" w:eastAsia="Times New Roman" w:hAnsi="Times New Roman" w:cs="Times New Roman"/>
+          <w:color w:val="auto"/>
+          <w:sz w:val="16"/>
+          <w:szCs w:val="16"/>
+          <w:lang w:val="en-US" w:eastAsia="en-US"/>
+        </w:rPr>
+        <w:t>phạm</w:t>
+      </w:r>
+      <w:proofErr w:type="spellEnd"/>
+      <w:r>
+        <w:rPr>
+          <w:rFonts w:ascii="Times New Roman" w:eastAsia="Times New Roman" w:hAnsi="Times New Roman" w:cs="Times New Roman"/>
+          <w:color w:val="auto"/>
+          <w:sz w:val="16"/>
+          <w:szCs w:val="16"/>
+          <w:lang w:val="en-US" w:eastAsia="en-US"/>
+        </w:rPr>
+        <w:t xml:space="preserve">/tin </w:t>
+      </w:r>
+      <w:proofErr w:type="spellStart"/>
+      <w:r>
+        <w:rPr>
+          <w:rFonts w:ascii="Times New Roman" w:eastAsia="Times New Roman" w:hAnsi="Times New Roman" w:cs="Times New Roman"/>
+          <w:color w:val="auto"/>
+          <w:sz w:val="16"/>
+          <w:szCs w:val="16"/>
+          <w:lang w:val="en-US" w:eastAsia="en-US"/>
+        </w:rPr>
+        <w:t>báo</w:t>
+      </w:r>
+      <w:proofErr w:type="spellEnd"/>
+      <w:r>
+        <w:rPr>
+          <w:rFonts w:ascii="Times New Roman" w:eastAsia="Times New Roman" w:hAnsi="Times New Roman" w:cs="Times New Roman"/>
+          <w:color w:val="auto"/>
+          <w:sz w:val="16"/>
+          <w:szCs w:val="16"/>
+          <w:lang w:val="en-US" w:eastAsia="en-US"/>
+        </w:rPr>
+        <w:t xml:space="preserve"> </w:t>
+      </w:r>
+      <w:proofErr w:type="spellStart"/>
+      <w:r>
+        <w:rPr>
+          <w:rFonts w:ascii="Times New Roman" w:eastAsia="Times New Roman" w:hAnsi="Times New Roman" w:cs="Times New Roman"/>
+          <w:color w:val="auto"/>
+          <w:sz w:val="16"/>
+          <w:szCs w:val="16"/>
+          <w:lang w:val="en-US" w:eastAsia="en-US"/>
+        </w:rPr>
+        <w:t>về</w:t>
+      </w:r>
+      <w:proofErr w:type="spellEnd"/>
+      <w:r>
+        <w:rPr>
+          <w:rFonts w:ascii="Times New Roman" w:eastAsia="Times New Roman" w:hAnsi="Times New Roman" w:cs="Times New Roman"/>
+          <w:color w:val="auto"/>
+          <w:sz w:val="16"/>
+          <w:szCs w:val="16"/>
+          <w:lang w:val="en-US" w:eastAsia="en-US"/>
+        </w:rPr>
+        <w:t xml:space="preserve"> </w:t>
+      </w:r>
+      <w:proofErr w:type="spellStart"/>
+      <w:r>
+        <w:rPr>
+          <w:rFonts w:ascii="Times New Roman" w:eastAsia="Times New Roman" w:hAnsi="Times New Roman" w:cs="Times New Roman"/>
+          <w:color w:val="auto"/>
+          <w:sz w:val="16"/>
+          <w:szCs w:val="16"/>
+          <w:lang w:val="en-US" w:eastAsia="en-US"/>
+        </w:rPr>
+        <w:t>tội</w:t>
+      </w:r>
+      <w:proofErr w:type="spellEnd"/>
+      <w:r>
+        <w:rPr>
+          <w:rFonts w:ascii="Times New Roman" w:eastAsia="Times New Roman" w:hAnsi="Times New Roman" w:cs="Times New Roman"/>
+          <w:color w:val="auto"/>
+          <w:sz w:val="16"/>
+          <w:szCs w:val="16"/>
+          <w:lang w:val="en-US" w:eastAsia="en-US"/>
+        </w:rPr>
+        <w:t xml:space="preserve"> </w:t>
+      </w:r>
+      <w:proofErr w:type="spellStart"/>
+      <w:r>
+        <w:rPr>
+          <w:rFonts w:ascii="Times New Roman" w:eastAsia="Times New Roman" w:hAnsi="Times New Roman" w:cs="Times New Roman"/>
+          <w:color w:val="auto"/>
+          <w:sz w:val="16"/>
+          <w:szCs w:val="16"/>
+          <w:lang w:val="en-US" w:eastAsia="en-US"/>
+        </w:rPr>
+        <w:t>phạm</w:t>
+      </w:r>
+      <w:proofErr w:type="spellEnd"/>
+      <w:r>
+        <w:rPr>
+          <w:rFonts w:ascii="Times New Roman" w:eastAsia="Times New Roman" w:hAnsi="Times New Roman" w:cs="Times New Roman"/>
+          <w:color w:val="auto"/>
+          <w:sz w:val="16"/>
+          <w:szCs w:val="16"/>
+          <w:lang w:val="en-US" w:eastAsia="en-US"/>
+        </w:rPr>
+        <w:t>/</w:t>
+      </w:r>
+      <w:proofErr w:type="spellStart"/>
+      <w:r>
+        <w:rPr>
+          <w:rFonts w:ascii="Times New Roman" w:eastAsia="Times New Roman" w:hAnsi="Times New Roman" w:cs="Times New Roman"/>
+          <w:color w:val="auto"/>
+          <w:sz w:val="16"/>
+          <w:szCs w:val="16"/>
+          <w:lang w:val="en-US" w:eastAsia="en-US"/>
+        </w:rPr>
+        <w:t>kiến</w:t>
+      </w:r>
+      <w:proofErr w:type="spellEnd"/>
+      <w:r>
+        <w:rPr>
+          <w:rFonts w:ascii="Times New Roman" w:eastAsia="Times New Roman" w:hAnsi="Times New Roman" w:cs="Times New Roman"/>
+          <w:color w:val="auto"/>
+          <w:sz w:val="16"/>
+          <w:szCs w:val="16"/>
+          <w:lang w:val="en-US" w:eastAsia="en-US"/>
+        </w:rPr>
+        <w:t xml:space="preserve"> </w:t>
+      </w:r>
+      <w:proofErr w:type="spellStart"/>
+      <w:r>
+        <w:rPr>
+          <w:rFonts w:ascii="Times New Roman" w:eastAsia="Times New Roman" w:hAnsi="Times New Roman" w:cs="Times New Roman"/>
+          <w:color w:val="auto"/>
+          <w:sz w:val="16"/>
+          <w:szCs w:val="16"/>
+          <w:lang w:val="en-US" w:eastAsia="en-US"/>
+        </w:rPr>
+        <w:t>nghị</w:t>
+      </w:r>
+      <w:proofErr w:type="spellEnd"/>
+      <w:r>
+        <w:rPr>
+          <w:rFonts w:ascii="Times New Roman" w:eastAsia="Times New Roman" w:hAnsi="Times New Roman" w:cs="Times New Roman"/>
+          <w:color w:val="auto"/>
+          <w:sz w:val="16"/>
+          <w:szCs w:val="16"/>
+          <w:lang w:val="en-US" w:eastAsia="en-US"/>
+        </w:rPr>
+        <w:t xml:space="preserve"> </w:t>
+      </w:r>
+      <w:proofErr w:type="spellStart"/>
+      <w:r>
+        <w:rPr>
+          <w:rFonts w:ascii="Times New Roman" w:eastAsia="Times New Roman" w:hAnsi="Times New Roman" w:cs="Times New Roman"/>
+          <w:color w:val="auto"/>
+          <w:sz w:val="16"/>
+          <w:szCs w:val="16"/>
+          <w:lang w:val="en-US" w:eastAsia="en-US"/>
+        </w:rPr>
+        <w:t>khởi</w:t>
+      </w:r>
+      <w:proofErr w:type="spellEnd"/>
+      <w:r>
+        <w:rPr>
+          <w:rFonts w:ascii="Times New Roman" w:eastAsia="Times New Roman" w:hAnsi="Times New Roman" w:cs="Times New Roman"/>
+          <w:color w:val="auto"/>
+          <w:sz w:val="16"/>
+          <w:szCs w:val="16"/>
+          <w:lang w:val="en-US" w:eastAsia="en-US"/>
+        </w:rPr>
+        <w:t xml:space="preserve"> </w:t>
+      </w:r>
+      <w:proofErr w:type="spellStart"/>
+      <w:r>
+        <w:rPr>
+          <w:rFonts w:ascii="Times New Roman" w:eastAsia="Times New Roman" w:hAnsi="Times New Roman" w:cs="Times New Roman"/>
+          <w:color w:val="auto"/>
+          <w:sz w:val="16"/>
+          <w:szCs w:val="16"/>
+          <w:lang w:val="en-US" w:eastAsia="en-US"/>
+        </w:rPr>
+        <w:t>tố</w:t>
+      </w:r>
+      <w:proofErr w:type="spellEnd"/>
       <w:r>
         <w:rPr>
           <w:rFonts w:ascii="Times New Roman" w:eastAsia="Times New Roman" w:hAnsi="Times New Roman" w:cs="Times New Roman"/>
@@ -3004,28 +4044,379 @@
         </w:rPr>
         <w:t xml:space="preserve">(2) </w:t>
       </w:r>
-      <w:r>
-        <w:rPr>
-          <w:rFonts w:ascii="Times New Roman" w:eastAsia="Times New Roman" w:hAnsi="Times New Roman" w:cs="Times New Roman"/>
-          <w:color w:val="auto"/>
-          <w:spacing w:val="-2"/>
-          <w:sz w:val="16"/>
-          <w:szCs w:val="16"/>
-          <w:lang w:val="en-US" w:eastAsia="en-US"/>
-        </w:rPr>
-        <w:t xml:space="preserve">Nếu là tố giác, tin báo về tội phạm của cá nhân thì ghi rõ: </w:t>
-      </w:r>
-      <w:r>
-        <w:rPr>
-          <w:rFonts w:ascii="Times New Roman" w:eastAsia="Times New Roman" w:hAnsi="Times New Roman" w:cs="Times New Roman"/>
-          <w:color w:val="auto"/>
-          <w:spacing w:val="-2"/>
-          <w:sz w:val="16"/>
-          <w:szCs w:val="16"/>
-          <w:lang w:val="en-US" w:eastAsia="en-US"/>
-        </w:rPr>
-        <w:t>Họ tên</w:t>
-      </w:r>
+      <w:proofErr w:type="spellStart"/>
+      <w:r>
+        <w:rPr>
+          <w:rFonts w:ascii="Times New Roman" w:eastAsia="Times New Roman" w:hAnsi="Times New Roman" w:cs="Times New Roman"/>
+          <w:color w:val="auto"/>
+          <w:spacing w:val="-2"/>
+          <w:sz w:val="16"/>
+          <w:szCs w:val="16"/>
+          <w:lang w:val="en-US" w:eastAsia="en-US"/>
+        </w:rPr>
+        <w:t>Nếu</w:t>
+      </w:r>
+      <w:proofErr w:type="spellEnd"/>
+      <w:r>
+        <w:rPr>
+          <w:rFonts w:ascii="Times New Roman" w:eastAsia="Times New Roman" w:hAnsi="Times New Roman" w:cs="Times New Roman"/>
+          <w:color w:val="auto"/>
+          <w:spacing w:val="-2"/>
+          <w:sz w:val="16"/>
+          <w:szCs w:val="16"/>
+          <w:lang w:val="en-US" w:eastAsia="en-US"/>
+        </w:rPr>
+        <w:t xml:space="preserve"> </w:t>
+      </w:r>
+      <w:proofErr w:type="spellStart"/>
+      <w:r>
+        <w:rPr>
+          <w:rFonts w:ascii="Times New Roman" w:eastAsia="Times New Roman" w:hAnsi="Times New Roman" w:cs="Times New Roman"/>
+          <w:color w:val="auto"/>
+          <w:spacing w:val="-2"/>
+          <w:sz w:val="16"/>
+          <w:szCs w:val="16"/>
+          <w:lang w:val="en-US" w:eastAsia="en-US"/>
+        </w:rPr>
+        <w:t>là</w:t>
+      </w:r>
+      <w:proofErr w:type="spellEnd"/>
+      <w:r>
+        <w:rPr>
+          <w:rFonts w:ascii="Times New Roman" w:eastAsia="Times New Roman" w:hAnsi="Times New Roman" w:cs="Times New Roman"/>
+          <w:color w:val="auto"/>
+          <w:spacing w:val="-2"/>
+          <w:sz w:val="16"/>
+          <w:szCs w:val="16"/>
+          <w:lang w:val="en-US" w:eastAsia="en-US"/>
+        </w:rPr>
+        <w:t xml:space="preserve"> </w:t>
+      </w:r>
+      <w:proofErr w:type="spellStart"/>
+      <w:r>
+        <w:rPr>
+          <w:rFonts w:ascii="Times New Roman" w:eastAsia="Times New Roman" w:hAnsi="Times New Roman" w:cs="Times New Roman"/>
+          <w:color w:val="auto"/>
+          <w:spacing w:val="-2"/>
+          <w:sz w:val="16"/>
+          <w:szCs w:val="16"/>
+          <w:lang w:val="en-US" w:eastAsia="en-US"/>
+        </w:rPr>
+        <w:t>tố</w:t>
+      </w:r>
+      <w:proofErr w:type="spellEnd"/>
+      <w:r>
+        <w:rPr>
+          <w:rFonts w:ascii="Times New Roman" w:eastAsia="Times New Roman" w:hAnsi="Times New Roman" w:cs="Times New Roman"/>
+          <w:color w:val="auto"/>
+          <w:spacing w:val="-2"/>
+          <w:sz w:val="16"/>
+          <w:szCs w:val="16"/>
+          <w:lang w:val="en-US" w:eastAsia="en-US"/>
+        </w:rPr>
+        <w:t xml:space="preserve"> </w:t>
+      </w:r>
+      <w:proofErr w:type="spellStart"/>
+      <w:r>
+        <w:rPr>
+          <w:rFonts w:ascii="Times New Roman" w:eastAsia="Times New Roman" w:hAnsi="Times New Roman" w:cs="Times New Roman"/>
+          <w:color w:val="auto"/>
+          <w:spacing w:val="-2"/>
+          <w:sz w:val="16"/>
+          <w:szCs w:val="16"/>
+          <w:lang w:val="en-US" w:eastAsia="en-US"/>
+        </w:rPr>
+        <w:t>giác</w:t>
+      </w:r>
+      <w:proofErr w:type="spellEnd"/>
+      <w:r>
+        <w:rPr>
+          <w:rFonts w:ascii="Times New Roman" w:eastAsia="Times New Roman" w:hAnsi="Times New Roman" w:cs="Times New Roman"/>
+          <w:color w:val="auto"/>
+          <w:spacing w:val="-2"/>
+          <w:sz w:val="16"/>
+          <w:szCs w:val="16"/>
+          <w:lang w:val="en-US" w:eastAsia="en-US"/>
+        </w:rPr>
+        <w:t xml:space="preserve">, tin </w:t>
+      </w:r>
+      <w:proofErr w:type="spellStart"/>
+      <w:r>
+        <w:rPr>
+          <w:rFonts w:ascii="Times New Roman" w:eastAsia="Times New Roman" w:hAnsi="Times New Roman" w:cs="Times New Roman"/>
+          <w:color w:val="auto"/>
+          <w:spacing w:val="-2"/>
+          <w:sz w:val="16"/>
+          <w:szCs w:val="16"/>
+          <w:lang w:val="en-US" w:eastAsia="en-US"/>
+        </w:rPr>
+        <w:t>báo</w:t>
+      </w:r>
+      <w:proofErr w:type="spellEnd"/>
+      <w:r>
+        <w:rPr>
+          <w:rFonts w:ascii="Times New Roman" w:eastAsia="Times New Roman" w:hAnsi="Times New Roman" w:cs="Times New Roman"/>
+          <w:color w:val="auto"/>
+          <w:spacing w:val="-2"/>
+          <w:sz w:val="16"/>
+          <w:szCs w:val="16"/>
+          <w:lang w:val="en-US" w:eastAsia="en-US"/>
+        </w:rPr>
+        <w:t xml:space="preserve"> </w:t>
+      </w:r>
+      <w:proofErr w:type="spellStart"/>
+      <w:r>
+        <w:rPr>
+          <w:rFonts w:ascii="Times New Roman" w:eastAsia="Times New Roman" w:hAnsi="Times New Roman" w:cs="Times New Roman"/>
+          <w:color w:val="auto"/>
+          <w:spacing w:val="-2"/>
+          <w:sz w:val="16"/>
+          <w:szCs w:val="16"/>
+          <w:lang w:val="en-US" w:eastAsia="en-US"/>
+        </w:rPr>
+        <w:t>về</w:t>
+      </w:r>
+      <w:proofErr w:type="spellEnd"/>
+      <w:r>
+        <w:rPr>
+          <w:rFonts w:ascii="Times New Roman" w:eastAsia="Times New Roman" w:hAnsi="Times New Roman" w:cs="Times New Roman"/>
+          <w:color w:val="auto"/>
+          <w:spacing w:val="-2"/>
+          <w:sz w:val="16"/>
+          <w:szCs w:val="16"/>
+          <w:lang w:val="en-US" w:eastAsia="en-US"/>
+        </w:rPr>
+        <w:t xml:space="preserve"> </w:t>
+      </w:r>
+      <w:proofErr w:type="spellStart"/>
+      <w:r>
+        <w:rPr>
+          <w:rFonts w:ascii="Times New Roman" w:eastAsia="Times New Roman" w:hAnsi="Times New Roman" w:cs="Times New Roman"/>
+          <w:color w:val="auto"/>
+          <w:spacing w:val="-2"/>
+          <w:sz w:val="16"/>
+          <w:szCs w:val="16"/>
+          <w:lang w:val="en-US" w:eastAsia="en-US"/>
+        </w:rPr>
+        <w:t>tội</w:t>
+      </w:r>
+      <w:proofErr w:type="spellEnd"/>
+      <w:r>
+        <w:rPr>
+          <w:rFonts w:ascii="Times New Roman" w:eastAsia="Times New Roman" w:hAnsi="Times New Roman" w:cs="Times New Roman"/>
+          <w:color w:val="auto"/>
+          <w:spacing w:val="-2"/>
+          <w:sz w:val="16"/>
+          <w:szCs w:val="16"/>
+          <w:lang w:val="en-US" w:eastAsia="en-US"/>
+        </w:rPr>
+        <w:t xml:space="preserve"> </w:t>
+      </w:r>
+      <w:proofErr w:type="spellStart"/>
+      <w:r>
+        <w:rPr>
+          <w:rFonts w:ascii="Times New Roman" w:eastAsia="Times New Roman" w:hAnsi="Times New Roman" w:cs="Times New Roman"/>
+          <w:color w:val="auto"/>
+          <w:spacing w:val="-2"/>
+          <w:sz w:val="16"/>
+          <w:szCs w:val="16"/>
+          <w:lang w:val="en-US" w:eastAsia="en-US"/>
+        </w:rPr>
+        <w:t>phạm</w:t>
+      </w:r>
+      <w:proofErr w:type="spellEnd"/>
+      <w:r>
+        <w:rPr>
+          <w:rFonts w:ascii="Times New Roman" w:eastAsia="Times New Roman" w:hAnsi="Times New Roman" w:cs="Times New Roman"/>
+          <w:color w:val="auto"/>
+          <w:spacing w:val="-2"/>
+          <w:sz w:val="16"/>
+          <w:szCs w:val="16"/>
+          <w:lang w:val="en-US" w:eastAsia="en-US"/>
+        </w:rPr>
+        <w:t xml:space="preserve"> </w:t>
+      </w:r>
+      <w:proofErr w:type="spellStart"/>
+      <w:r>
+        <w:rPr>
+          <w:rFonts w:ascii="Times New Roman" w:eastAsia="Times New Roman" w:hAnsi="Times New Roman" w:cs="Times New Roman"/>
+          <w:color w:val="auto"/>
+          <w:spacing w:val="-2"/>
+          <w:sz w:val="16"/>
+          <w:szCs w:val="16"/>
+          <w:lang w:val="en-US" w:eastAsia="en-US"/>
+        </w:rPr>
+        <w:t>của</w:t>
+      </w:r>
+      <w:proofErr w:type="spellEnd"/>
+      <w:r>
+        <w:rPr>
+          <w:rFonts w:ascii="Times New Roman" w:eastAsia="Times New Roman" w:hAnsi="Times New Roman" w:cs="Times New Roman"/>
+          <w:color w:val="auto"/>
+          <w:spacing w:val="-2"/>
+          <w:sz w:val="16"/>
+          <w:szCs w:val="16"/>
+          <w:lang w:val="en-US" w:eastAsia="en-US"/>
+        </w:rPr>
+        <w:t xml:space="preserve"> </w:t>
+      </w:r>
+      <w:proofErr w:type="spellStart"/>
+      <w:r>
+        <w:rPr>
+          <w:rFonts w:ascii="Times New Roman" w:eastAsia="Times New Roman" w:hAnsi="Times New Roman" w:cs="Times New Roman"/>
+          <w:color w:val="auto"/>
+          <w:spacing w:val="-2"/>
+          <w:sz w:val="16"/>
+          <w:szCs w:val="16"/>
+          <w:lang w:val="en-US" w:eastAsia="en-US"/>
+        </w:rPr>
+        <w:t>cá</w:t>
+      </w:r>
+      <w:proofErr w:type="spellEnd"/>
+      <w:r>
+        <w:rPr>
+          <w:rFonts w:ascii="Times New Roman" w:eastAsia="Times New Roman" w:hAnsi="Times New Roman" w:cs="Times New Roman"/>
+          <w:color w:val="auto"/>
+          <w:spacing w:val="-2"/>
+          <w:sz w:val="16"/>
+          <w:szCs w:val="16"/>
+          <w:lang w:val="en-US" w:eastAsia="en-US"/>
+        </w:rPr>
+        <w:t xml:space="preserve"> </w:t>
+      </w:r>
+      <w:proofErr w:type="spellStart"/>
+      <w:r>
+        <w:rPr>
+          <w:rFonts w:ascii="Times New Roman" w:eastAsia="Times New Roman" w:hAnsi="Times New Roman" w:cs="Times New Roman"/>
+          <w:color w:val="auto"/>
+          <w:spacing w:val="-2"/>
+          <w:sz w:val="16"/>
+          <w:szCs w:val="16"/>
+          <w:lang w:val="en-US" w:eastAsia="en-US"/>
+        </w:rPr>
+        <w:t>nhân</w:t>
+      </w:r>
+      <w:proofErr w:type="spellEnd"/>
+      <w:r>
+        <w:rPr>
+          <w:rFonts w:ascii="Times New Roman" w:eastAsia="Times New Roman" w:hAnsi="Times New Roman" w:cs="Times New Roman"/>
+          <w:color w:val="auto"/>
+          <w:spacing w:val="-2"/>
+          <w:sz w:val="16"/>
+          <w:szCs w:val="16"/>
+          <w:lang w:val="en-US" w:eastAsia="en-US"/>
+        </w:rPr>
+        <w:t xml:space="preserve"> </w:t>
+      </w:r>
+      <w:proofErr w:type="spellStart"/>
+      <w:r>
+        <w:rPr>
+          <w:rFonts w:ascii="Times New Roman" w:eastAsia="Times New Roman" w:hAnsi="Times New Roman" w:cs="Times New Roman"/>
+          <w:color w:val="auto"/>
+          <w:spacing w:val="-2"/>
+          <w:sz w:val="16"/>
+          <w:szCs w:val="16"/>
+          <w:lang w:val="en-US" w:eastAsia="en-US"/>
+        </w:rPr>
+        <w:t>thì</w:t>
+      </w:r>
+      <w:proofErr w:type="spellEnd"/>
+      <w:r>
+        <w:rPr>
+          <w:rFonts w:ascii="Times New Roman" w:eastAsia="Times New Roman" w:hAnsi="Times New Roman" w:cs="Times New Roman"/>
+          <w:color w:val="auto"/>
+          <w:spacing w:val="-2"/>
+          <w:sz w:val="16"/>
+          <w:szCs w:val="16"/>
+          <w:lang w:val="en-US" w:eastAsia="en-US"/>
+        </w:rPr>
+        <w:t xml:space="preserve"> </w:t>
+      </w:r>
+      <w:proofErr w:type="spellStart"/>
+      <w:r>
+        <w:rPr>
+          <w:rFonts w:ascii="Times New Roman" w:eastAsia="Times New Roman" w:hAnsi="Times New Roman" w:cs="Times New Roman"/>
+          <w:color w:val="auto"/>
+          <w:spacing w:val="-2"/>
+          <w:sz w:val="16"/>
+          <w:szCs w:val="16"/>
+          <w:lang w:val="en-US" w:eastAsia="en-US"/>
+        </w:rPr>
+        <w:t>ghi</w:t>
+      </w:r>
+      <w:proofErr w:type="spellEnd"/>
+      <w:r>
+        <w:rPr>
+          <w:rFonts w:ascii="Times New Roman" w:eastAsia="Times New Roman" w:hAnsi="Times New Roman" w:cs="Times New Roman"/>
+          <w:color w:val="auto"/>
+          <w:spacing w:val="-2"/>
+          <w:sz w:val="16"/>
+          <w:szCs w:val="16"/>
+          <w:lang w:val="en-US" w:eastAsia="en-US"/>
+        </w:rPr>
+        <w:t xml:space="preserve"> </w:t>
+      </w:r>
+      <w:proofErr w:type="spellStart"/>
+      <w:r>
+        <w:rPr>
+          <w:rFonts w:ascii="Times New Roman" w:eastAsia="Times New Roman" w:hAnsi="Times New Roman" w:cs="Times New Roman"/>
+          <w:color w:val="auto"/>
+          <w:spacing w:val="-2"/>
+          <w:sz w:val="16"/>
+          <w:szCs w:val="16"/>
+          <w:lang w:val="en-US" w:eastAsia="en-US"/>
+        </w:rPr>
+        <w:t>rõ</w:t>
+      </w:r>
+      <w:proofErr w:type="spellEnd"/>
+      <w:r>
+        <w:rPr>
+          <w:rFonts w:ascii="Times New Roman" w:eastAsia="Times New Roman" w:hAnsi="Times New Roman" w:cs="Times New Roman"/>
+          <w:color w:val="auto"/>
+          <w:spacing w:val="-2"/>
+          <w:sz w:val="16"/>
+          <w:szCs w:val="16"/>
+          <w:lang w:val="en-US" w:eastAsia="en-US"/>
+        </w:rPr>
+        <w:t xml:space="preserve">: </w:t>
+      </w:r>
+      <w:proofErr w:type="spellStart"/>
+      <w:r>
+        <w:rPr>
+          <w:rFonts w:ascii="Times New Roman" w:eastAsia="Times New Roman" w:hAnsi="Times New Roman" w:cs="Times New Roman"/>
+          <w:color w:val="auto"/>
+          <w:spacing w:val="-2"/>
+          <w:sz w:val="16"/>
+          <w:szCs w:val="16"/>
+          <w:lang w:val="en-US" w:eastAsia="en-US"/>
+        </w:rPr>
+        <w:t>Họ</w:t>
+      </w:r>
+      <w:proofErr w:type="spellEnd"/>
+      <w:r>
+        <w:rPr>
+          <w:rFonts w:ascii="Times New Roman" w:eastAsia="Times New Roman" w:hAnsi="Times New Roman" w:cs="Times New Roman"/>
+          <w:color w:val="auto"/>
+          <w:spacing w:val="-2"/>
+          <w:sz w:val="16"/>
+          <w:szCs w:val="16"/>
+          <w:lang w:val="en-US" w:eastAsia="en-US"/>
+        </w:rPr>
+        <w:t xml:space="preserve"> </w:t>
+      </w:r>
+      <w:proofErr w:type="spellStart"/>
+      <w:r>
+        <w:rPr>
+          <w:rFonts w:ascii="Times New Roman" w:eastAsia="Times New Roman" w:hAnsi="Times New Roman" w:cs="Times New Roman"/>
+          <w:color w:val="auto"/>
+          <w:spacing w:val="-2"/>
+          <w:sz w:val="16"/>
+          <w:szCs w:val="16"/>
+          <w:lang w:val="en-US" w:eastAsia="en-US"/>
+        </w:rPr>
+        <w:t>tên</w:t>
+      </w:r>
+      <w:proofErr w:type="spellEnd"/>
       <w:r>
         <w:rPr>
           <w:rFonts w:ascii="Times New Roman" w:eastAsia="Times New Roman" w:hAnsi="Times New Roman" w:cs="Times New Roman"/>
@@ -3046,8 +4437,93 @@
           <w:szCs w:val="16"/>
           <w:lang w:val="en-US" w:eastAsia="en-US"/>
         </w:rPr>
-        <w:t xml:space="preserve"> ngày tháng năm sinh</w:t>
-      </w:r>
+        <w:t xml:space="preserve"> </w:t>
+      </w:r>
+      <w:proofErr w:type="spellStart"/>
+      <w:r>
+        <w:rPr>
+          <w:rFonts w:ascii="Times New Roman" w:eastAsia="Times New Roman" w:hAnsi="Times New Roman" w:cs="Times New Roman"/>
+          <w:color w:val="auto"/>
+          <w:spacing w:val="-2"/>
+          <w:sz w:val="16"/>
+          <w:szCs w:val="16"/>
+          <w:lang w:val="en-US" w:eastAsia="en-US"/>
+        </w:rPr>
+        <w:t>ngày</w:t>
+      </w:r>
+      <w:proofErr w:type="spellEnd"/>
+      <w:r>
+        <w:rPr>
+          <w:rFonts w:ascii="Times New Roman" w:eastAsia="Times New Roman" w:hAnsi="Times New Roman" w:cs="Times New Roman"/>
+          <w:color w:val="auto"/>
+          <w:spacing w:val="-2"/>
+          <w:sz w:val="16"/>
+          <w:szCs w:val="16"/>
+          <w:lang w:val="en-US" w:eastAsia="en-US"/>
+        </w:rPr>
+        <w:t xml:space="preserve"> </w:t>
+      </w:r>
+      <w:proofErr w:type="spellStart"/>
+      <w:r>
+        <w:rPr>
+          <w:rFonts w:ascii="Times New Roman" w:eastAsia="Times New Roman" w:hAnsi="Times New Roman" w:cs="Times New Roman"/>
+          <w:color w:val="auto"/>
+          <w:spacing w:val="-2"/>
+          <w:sz w:val="16"/>
+          <w:szCs w:val="16"/>
+          <w:lang w:val="en-US" w:eastAsia="en-US"/>
+        </w:rPr>
+        <w:t>tháng</w:t>
+      </w:r>
+      <w:proofErr w:type="spellEnd"/>
+      <w:r>
+        <w:rPr>
+          <w:rFonts w:ascii="Times New Roman" w:eastAsia="Times New Roman" w:hAnsi="Times New Roman" w:cs="Times New Roman"/>
+          <w:color w:val="auto"/>
+          <w:spacing w:val="-2"/>
+          <w:sz w:val="16"/>
+          <w:szCs w:val="16"/>
+          <w:lang w:val="en-US" w:eastAsia="en-US"/>
+        </w:rPr>
+        <w:t xml:space="preserve"> </w:t>
+      </w:r>
+      <w:proofErr w:type="spellStart"/>
+      <w:r>
+        <w:rPr>
+          <w:rFonts w:ascii="Times New Roman" w:eastAsia="Times New Roman" w:hAnsi="Times New Roman" w:cs="Times New Roman"/>
+          <w:color w:val="auto"/>
+          <w:spacing w:val="-2"/>
+          <w:sz w:val="16"/>
+          <w:szCs w:val="16"/>
+          <w:lang w:val="en-US" w:eastAsia="en-US"/>
+        </w:rPr>
+        <w:t>năm</w:t>
+      </w:r>
+      <w:proofErr w:type="spellEnd"/>
+      <w:r>
+        <w:rPr>
+          <w:rFonts w:ascii="Times New Roman" w:eastAsia="Times New Roman" w:hAnsi="Times New Roman" w:cs="Times New Roman"/>
+          <w:color w:val="auto"/>
+          <w:spacing w:val="-2"/>
+          <w:sz w:val="16"/>
+          <w:szCs w:val="16"/>
+          <w:lang w:val="en-US" w:eastAsia="en-US"/>
+        </w:rPr>
+        <w:t xml:space="preserve"> </w:t>
+      </w:r>
+      <w:proofErr w:type="spellStart"/>
+      <w:r>
+        <w:rPr>
+          <w:rFonts w:ascii="Times New Roman" w:eastAsia="Times New Roman" w:hAnsi="Times New Roman" w:cs="Times New Roman"/>
+          <w:color w:val="auto"/>
+          <w:spacing w:val="-2"/>
+          <w:sz w:val="16"/>
+          <w:szCs w:val="16"/>
+          <w:lang w:val="en-US" w:eastAsia="en-US"/>
+        </w:rPr>
+        <w:t>sinh</w:t>
+      </w:r>
+      <w:proofErr w:type="spellEnd"/>
       <w:r>
         <w:rPr>
           <w:rFonts w:ascii="Times New Roman" w:eastAsia="Times New Roman" w:hAnsi="Times New Roman" w:cs="Times New Roman"/>
@@ -3068,7 +4544,43 @@
           <w:szCs w:val="16"/>
           <w:lang w:val="en-US" w:eastAsia="en-US"/>
         </w:rPr>
-        <w:t xml:space="preserve"> số CMND/Th</w:t>
+        <w:t xml:space="preserve"> </w:t>
+      </w:r>
+      <w:proofErr w:type="spellStart"/>
+      <w:r>
+        <w:rPr>
+          <w:rFonts w:ascii="Times New Roman" w:eastAsia="Times New Roman" w:hAnsi="Times New Roman" w:cs="Times New Roman"/>
+          <w:color w:val="auto"/>
+          <w:spacing w:val="-2"/>
+          <w:sz w:val="16"/>
+          <w:szCs w:val="16"/>
+          <w:lang w:val="en-US" w:eastAsia="en-US"/>
+        </w:rPr>
+        <w:t>số</w:t>
+      </w:r>
+      <w:proofErr w:type="spellEnd"/>
+      <w:r>
+        <w:rPr>
+          <w:rFonts w:ascii="Times New Roman" w:eastAsia="Times New Roman" w:hAnsi="Times New Roman" w:cs="Times New Roman"/>
+          <w:color w:val="auto"/>
+          <w:spacing w:val="-2"/>
+          <w:sz w:val="16"/>
+          <w:szCs w:val="16"/>
+          <w:lang w:val="en-US" w:eastAsia="en-US"/>
+        </w:rPr>
+        <w:t xml:space="preserve"> CMND/</w:t>
+      </w:r>
+      <w:proofErr w:type="spellStart"/>
+      <w:r>
+        <w:rPr>
+          <w:rFonts w:ascii="Times New Roman" w:eastAsia="Times New Roman" w:hAnsi="Times New Roman" w:cs="Times New Roman"/>
+          <w:color w:val="auto"/>
+          <w:spacing w:val="-2"/>
+          <w:sz w:val="16"/>
+          <w:szCs w:val="16"/>
+          <w:lang w:val="en-US" w:eastAsia="en-US"/>
+        </w:rPr>
+        <w:t>Th</w:t>
       </w:r>
       <w:r>
         <w:rPr>
@@ -3081,17 +4593,55 @@
         </w:rPr>
         <w:t>ẻ</w:t>
       </w:r>
-      <w:r>
-        <w:rPr>
-          <w:rFonts w:ascii="Times New Roman" w:eastAsia="Times New Roman" w:hAnsi="Times New Roman" w:cs="Times New Roman"/>
-          <w:color w:val="auto"/>
-          <w:spacing w:val="-2"/>
-          <w:sz w:val="16"/>
-          <w:szCs w:val="16"/>
-          <w:lang w:val="en-US" w:eastAsia="en-US"/>
-        </w:rPr>
-        <w:t xml:space="preserve"> CCCD/Hộ chiếu</w:t>
-      </w:r>
+      <w:proofErr w:type="spellEnd"/>
+      <w:r>
+        <w:rPr>
+          <w:rFonts w:ascii="Times New Roman" w:eastAsia="Times New Roman" w:hAnsi="Times New Roman" w:cs="Times New Roman"/>
+          <w:color w:val="auto"/>
+          <w:spacing w:val="-2"/>
+          <w:sz w:val="16"/>
+          <w:szCs w:val="16"/>
+          <w:lang w:val="en-US" w:eastAsia="en-US"/>
+        </w:rPr>
+        <w:t xml:space="preserve"> CCCD/</w:t>
+      </w:r>
+      <w:proofErr w:type="spellStart"/>
+      <w:r>
+        <w:rPr>
+          <w:rFonts w:ascii="Times New Roman" w:eastAsia="Times New Roman" w:hAnsi="Times New Roman" w:cs="Times New Roman"/>
+          <w:color w:val="auto"/>
+          <w:spacing w:val="-2"/>
+          <w:sz w:val="16"/>
+          <w:szCs w:val="16"/>
+          <w:lang w:val="en-US" w:eastAsia="en-US"/>
+        </w:rPr>
+        <w:t>Hộ</w:t>
+      </w:r>
+      <w:proofErr w:type="spellEnd"/>
+      <w:r>
+        <w:rPr>
+          <w:rFonts w:ascii="Times New Roman" w:eastAsia="Times New Roman" w:hAnsi="Times New Roman" w:cs="Times New Roman"/>
+          <w:color w:val="auto"/>
+          <w:spacing w:val="-2"/>
+          <w:sz w:val="16"/>
+          <w:szCs w:val="16"/>
+          <w:lang w:val="en-US" w:eastAsia="en-US"/>
+        </w:rPr>
+        <w:t xml:space="preserve"> </w:t>
+      </w:r>
+      <w:proofErr w:type="spellStart"/>
+      <w:r>
+        <w:rPr>
+          <w:rFonts w:ascii="Times New Roman" w:eastAsia="Times New Roman" w:hAnsi="Times New Roman" w:cs="Times New Roman"/>
+          <w:color w:val="auto"/>
+          <w:spacing w:val="-2"/>
+          <w:sz w:val="16"/>
+          <w:szCs w:val="16"/>
+          <w:lang w:val="en-US" w:eastAsia="en-US"/>
+        </w:rPr>
+        <w:t>chiếu</w:t>
+      </w:r>
+      <w:proofErr w:type="spellEnd"/>
       <w:r>
         <w:rPr>
           <w:rFonts w:ascii="Times New Roman" w:eastAsia="Times New Roman" w:hAnsi="Times New Roman" w:cs="Times New Roman"/>
@@ -3112,7 +4662,19 @@
           <w:szCs w:val="16"/>
           <w:lang w:val="en-US" w:eastAsia="en-US"/>
         </w:rPr>
-        <w:t xml:space="preserve"> ngh</w:t>
+        <w:t xml:space="preserve"> </w:t>
+      </w:r>
+      <w:proofErr w:type="spellStart"/>
+      <w:r>
+        <w:rPr>
+          <w:rFonts w:ascii="Times New Roman" w:eastAsia="Times New Roman" w:hAnsi="Times New Roman" w:cs="Times New Roman"/>
+          <w:color w:val="auto"/>
+          <w:spacing w:val="-2"/>
+          <w:sz w:val="16"/>
+          <w:szCs w:val="16"/>
+          <w:lang w:val="en-US" w:eastAsia="en-US"/>
+        </w:rPr>
+        <w:t>ngh</w:t>
       </w:r>
       <w:r>
         <w:rPr>
@@ -3125,17 +4687,31 @@
         </w:rPr>
         <w:t>ề</w:t>
       </w:r>
-      <w:r>
-        <w:rPr>
-          <w:rFonts w:ascii="Times New Roman" w:eastAsia="Times New Roman" w:hAnsi="Times New Roman" w:cs="Times New Roman"/>
-          <w:color w:val="auto"/>
-          <w:spacing w:val="-2"/>
-          <w:sz w:val="16"/>
-          <w:szCs w:val="16"/>
-          <w:lang w:val="en-US" w:eastAsia="en-US"/>
-        </w:rPr>
-        <w:t xml:space="preserve"> nghiệp</w:t>
-      </w:r>
+      <w:proofErr w:type="spellEnd"/>
+      <w:r>
+        <w:rPr>
+          <w:rFonts w:ascii="Times New Roman" w:eastAsia="Times New Roman" w:hAnsi="Times New Roman" w:cs="Times New Roman"/>
+          <w:color w:val="auto"/>
+          <w:spacing w:val="-2"/>
+          <w:sz w:val="16"/>
+          <w:szCs w:val="16"/>
+          <w:lang w:val="en-US" w:eastAsia="en-US"/>
+        </w:rPr>
+        <w:t xml:space="preserve"> </w:t>
+      </w:r>
+      <w:proofErr w:type="spellStart"/>
+      <w:r>
+        <w:rPr>
+          <w:rFonts w:ascii="Times New Roman" w:eastAsia="Times New Roman" w:hAnsi="Times New Roman" w:cs="Times New Roman"/>
+          <w:color w:val="auto"/>
+          <w:spacing w:val="-2"/>
+          <w:sz w:val="16"/>
+          <w:szCs w:val="16"/>
+          <w:lang w:val="en-US" w:eastAsia="en-US"/>
+        </w:rPr>
+        <w:t>nghiệp</w:t>
+      </w:r>
+      <w:proofErr w:type="spellEnd"/>
       <w:r>
         <w:rPr>
           <w:rFonts w:ascii="Times New Roman" w:eastAsia="Times New Roman" w:hAnsi="Times New Roman" w:cs="Times New Roman"/>
@@ -3156,8 +4732,69 @@
           <w:szCs w:val="16"/>
           <w:lang w:val="en-US" w:eastAsia="en-US"/>
         </w:rPr>
-        <w:t xml:space="preserve"> nơi làm việc</w:t>
-      </w:r>
+        <w:t xml:space="preserve"> </w:t>
+      </w:r>
+      <w:proofErr w:type="spellStart"/>
+      <w:r>
+        <w:rPr>
+          <w:rFonts w:ascii="Times New Roman" w:eastAsia="Times New Roman" w:hAnsi="Times New Roman" w:cs="Times New Roman"/>
+          <w:color w:val="auto"/>
+          <w:spacing w:val="-2"/>
+          <w:sz w:val="16"/>
+          <w:szCs w:val="16"/>
+          <w:lang w:val="en-US" w:eastAsia="en-US"/>
+        </w:rPr>
+        <w:t>nơi</w:t>
+      </w:r>
+      <w:proofErr w:type="spellEnd"/>
+      <w:r>
+        <w:rPr>
+          <w:rFonts w:ascii="Times New Roman" w:eastAsia="Times New Roman" w:hAnsi="Times New Roman" w:cs="Times New Roman"/>
+          <w:color w:val="auto"/>
+          <w:spacing w:val="-2"/>
+          <w:sz w:val="16"/>
+          <w:szCs w:val="16"/>
+          <w:lang w:val="en-US" w:eastAsia="en-US"/>
+        </w:rPr>
+        <w:t xml:space="preserve"> </w:t>
+      </w:r>
+      <w:proofErr w:type="spellStart"/>
+      <w:r>
+        <w:rPr>
+          <w:rFonts w:ascii="Times New Roman" w:eastAsia="Times New Roman" w:hAnsi="Times New Roman" w:cs="Times New Roman"/>
+          <w:color w:val="auto"/>
+          <w:spacing w:val="-2"/>
+          <w:sz w:val="16"/>
+          <w:szCs w:val="16"/>
+          <w:lang w:val="en-US" w:eastAsia="en-US"/>
+        </w:rPr>
+        <w:t>làm</w:t>
+      </w:r>
+      <w:proofErr w:type="spellEnd"/>
+      <w:r>
+        <w:rPr>
+          <w:rFonts w:ascii="Times New Roman" w:eastAsia="Times New Roman" w:hAnsi="Times New Roman" w:cs="Times New Roman"/>
+          <w:color w:val="auto"/>
+          <w:spacing w:val="-2"/>
+          <w:sz w:val="16"/>
+          <w:szCs w:val="16"/>
+          <w:lang w:val="en-US" w:eastAsia="en-US"/>
+        </w:rPr>
+        <w:t xml:space="preserve"> </w:t>
+      </w:r>
+      <w:proofErr w:type="spellStart"/>
+      <w:r>
+        <w:rPr>
+          <w:rFonts w:ascii="Times New Roman" w:eastAsia="Times New Roman" w:hAnsi="Times New Roman" w:cs="Times New Roman"/>
+          <w:color w:val="auto"/>
+          <w:spacing w:val="-2"/>
+          <w:sz w:val="16"/>
+          <w:szCs w:val="16"/>
+          <w:lang w:val="en-US" w:eastAsia="en-US"/>
+        </w:rPr>
+        <w:t>việc</w:t>
+      </w:r>
+      <w:proofErr w:type="spellEnd"/>
       <w:r>
         <w:rPr>
           <w:rFonts w:ascii="Times New Roman" w:eastAsia="Times New Roman" w:hAnsi="Times New Roman" w:cs="Times New Roman"/>
@@ -3178,8 +4815,33 @@
           <w:szCs w:val="16"/>
           <w:lang w:val="en-US" w:eastAsia="en-US"/>
         </w:rPr>
-        <w:t xml:space="preserve"> nơi </w:t>
-      </w:r>
+        <w:t xml:space="preserve"> </w:t>
+      </w:r>
+      <w:proofErr w:type="spellStart"/>
+      <w:r>
+        <w:rPr>
+          <w:rFonts w:ascii="Times New Roman" w:eastAsia="Times New Roman" w:hAnsi="Times New Roman" w:cs="Times New Roman"/>
+          <w:color w:val="auto"/>
+          <w:spacing w:val="-2"/>
+          <w:sz w:val="16"/>
+          <w:szCs w:val="16"/>
+          <w:lang w:val="en-US" w:eastAsia="en-US"/>
+        </w:rPr>
+        <w:t>nơi</w:t>
+      </w:r>
+      <w:proofErr w:type="spellEnd"/>
+      <w:r>
+        <w:rPr>
+          <w:rFonts w:ascii="Times New Roman" w:eastAsia="Times New Roman" w:hAnsi="Times New Roman" w:cs="Times New Roman"/>
+          <w:color w:val="auto"/>
+          <w:spacing w:val="-2"/>
+          <w:sz w:val="16"/>
+          <w:szCs w:val="16"/>
+          <w:lang w:val="en-US" w:eastAsia="en-US"/>
+        </w:rPr>
+        <w:t xml:space="preserve"> </w:t>
+      </w:r>
+      <w:proofErr w:type="spellStart"/>
       <w:r>
         <w:rPr>
           <w:rFonts w:ascii="Times New Roman" w:eastAsia="Times New Roman" w:hAnsi="Times New Roman" w:cs="Times New Roman"/>
@@ -3191,27 +4853,65 @@
         </w:rPr>
         <w:t>thường</w:t>
       </w:r>
-      <w:r>
-        <w:rPr>
-          <w:rFonts w:ascii="Times New Roman" w:eastAsia="Times New Roman" w:hAnsi="Times New Roman" w:cs="Times New Roman"/>
-          <w:color w:val="auto"/>
-          <w:spacing w:val="-2"/>
-          <w:sz w:val="16"/>
-          <w:szCs w:val="16"/>
-          <w:lang w:val="en-US" w:eastAsia="en-US"/>
-        </w:rPr>
-        <w:t xml:space="preserve"> trú</w:t>
-      </w:r>
-      <w:r>
-        <w:rPr>
-          <w:rFonts w:ascii="Times New Roman" w:eastAsia="Times New Roman" w:hAnsi="Times New Roman" w:cs="Times New Roman"/>
-          <w:color w:val="auto"/>
-          <w:spacing w:val="-2"/>
-          <w:sz w:val="16"/>
-          <w:szCs w:val="16"/>
-          <w:lang w:val="en-US" w:eastAsia="en-US"/>
-        </w:rPr>
-        <w:t>, chỗ ở</w:t>
+      <w:proofErr w:type="spellEnd"/>
+      <w:r>
+        <w:rPr>
+          <w:rFonts w:ascii="Times New Roman" w:eastAsia="Times New Roman" w:hAnsi="Times New Roman" w:cs="Times New Roman"/>
+          <w:color w:val="auto"/>
+          <w:spacing w:val="-2"/>
+          <w:sz w:val="16"/>
+          <w:szCs w:val="16"/>
+          <w:lang w:val="en-US" w:eastAsia="en-US"/>
+        </w:rPr>
+        <w:t xml:space="preserve"> </w:t>
+      </w:r>
+      <w:proofErr w:type="spellStart"/>
+      <w:r>
+        <w:rPr>
+          <w:rFonts w:ascii="Times New Roman" w:eastAsia="Times New Roman" w:hAnsi="Times New Roman" w:cs="Times New Roman"/>
+          <w:color w:val="auto"/>
+          <w:spacing w:val="-2"/>
+          <w:sz w:val="16"/>
+          <w:szCs w:val="16"/>
+          <w:lang w:val="en-US" w:eastAsia="en-US"/>
+        </w:rPr>
+        <w:t>trú</w:t>
+      </w:r>
+      <w:proofErr w:type="spellEnd"/>
+      <w:r>
+        <w:rPr>
+          <w:rFonts w:ascii="Times New Roman" w:eastAsia="Times New Roman" w:hAnsi="Times New Roman" w:cs="Times New Roman"/>
+          <w:color w:val="auto"/>
+          <w:spacing w:val="-2"/>
+          <w:sz w:val="16"/>
+          <w:szCs w:val="16"/>
+          <w:lang w:val="en-US" w:eastAsia="en-US"/>
+        </w:rPr>
+        <w:t xml:space="preserve">, </w:t>
+      </w:r>
+      <w:proofErr w:type="spellStart"/>
+      <w:r>
+        <w:rPr>
+          <w:rFonts w:ascii="Times New Roman" w:eastAsia="Times New Roman" w:hAnsi="Times New Roman" w:cs="Times New Roman"/>
+          <w:color w:val="auto"/>
+          <w:spacing w:val="-2"/>
+          <w:sz w:val="16"/>
+          <w:szCs w:val="16"/>
+          <w:lang w:val="en-US" w:eastAsia="en-US"/>
+        </w:rPr>
+        <w:t>chỗ</w:t>
+      </w:r>
+      <w:proofErr w:type="spellEnd"/>
+      <w:r>
+        <w:rPr>
+          <w:rFonts w:ascii="Times New Roman" w:eastAsia="Times New Roman" w:hAnsi="Times New Roman" w:cs="Times New Roman"/>
+          <w:color w:val="auto"/>
+          <w:spacing w:val="-2"/>
+          <w:sz w:val="16"/>
+          <w:szCs w:val="16"/>
+          <w:lang w:val="en-US" w:eastAsia="en-US"/>
+        </w:rPr>
+        <w:t xml:space="preserve"> ở</w:t>
       </w:r>
       <w:r>
         <w:rPr>
@@ -3224,17 +4924,931 @@
         </w:rPr>
         <w:t xml:space="preserve">. </w:t>
       </w:r>
-      <w:r>
-        <w:rPr>
-          <w:rFonts w:ascii="Times New Roman" w:eastAsia="Times New Roman" w:hAnsi="Times New Roman" w:cs="Times New Roman"/>
-          <w:color w:val="auto"/>
-          <w:spacing w:val="-2"/>
-          <w:sz w:val="16"/>
-          <w:szCs w:val="16"/>
-          <w:lang w:val="en-US" w:eastAsia="en-US"/>
-        </w:rPr>
-        <w:t>Nếu là kiến nghị khởi tố hoặc tin báo của cơ quan, tổ chức, phương tiện thông tin đại chúng thì ghi rõ tên, địa chỉ cơ quan, tổ chức, phương tiện thông tin đại chúng cung cấp nguồn tin về tội phạm</w:t>
-      </w:r>
+      <w:proofErr w:type="spellStart"/>
+      <w:r>
+        <w:rPr>
+          <w:rFonts w:ascii="Times New Roman" w:eastAsia="Times New Roman" w:hAnsi="Times New Roman" w:cs="Times New Roman"/>
+          <w:color w:val="auto"/>
+          <w:spacing w:val="-2"/>
+          <w:sz w:val="16"/>
+          <w:szCs w:val="16"/>
+          <w:lang w:val="en-US" w:eastAsia="en-US"/>
+        </w:rPr>
+        <w:t>Nếu</w:t>
+      </w:r>
+      <w:proofErr w:type="spellEnd"/>
+      <w:r>
+        <w:rPr>
+          <w:rFonts w:ascii="Times New Roman" w:eastAsia="Times New Roman" w:hAnsi="Times New Roman" w:cs="Times New Roman"/>
+          <w:color w:val="auto"/>
+          <w:spacing w:val="-2"/>
+          <w:sz w:val="16"/>
+          <w:szCs w:val="16"/>
+          <w:lang w:val="en-US" w:eastAsia="en-US"/>
+        </w:rPr>
+        <w:t xml:space="preserve"> </w:t>
+      </w:r>
+      <w:proofErr w:type="spellStart"/>
+      <w:r>
+        <w:rPr>
+          <w:rFonts w:ascii="Times New Roman" w:eastAsia="Times New Roman" w:hAnsi="Times New Roman" w:cs="Times New Roman"/>
+          <w:color w:val="auto"/>
+          <w:spacing w:val="-2"/>
+          <w:sz w:val="16"/>
+          <w:szCs w:val="16"/>
+          <w:lang w:val="en-US" w:eastAsia="en-US"/>
+        </w:rPr>
+        <w:t>là</w:t>
+      </w:r>
+      <w:proofErr w:type="spellEnd"/>
+      <w:r>
+        <w:rPr>
+          <w:rFonts w:ascii="Times New Roman" w:eastAsia="Times New Roman" w:hAnsi="Times New Roman" w:cs="Times New Roman"/>
+          <w:color w:val="auto"/>
+          <w:spacing w:val="-2"/>
+          <w:sz w:val="16"/>
+          <w:szCs w:val="16"/>
+          <w:lang w:val="en-US" w:eastAsia="en-US"/>
+        </w:rPr>
+        <w:t xml:space="preserve"> </w:t>
+      </w:r>
+      <w:proofErr w:type="spellStart"/>
+      <w:r>
+        <w:rPr>
+          <w:rFonts w:ascii="Times New Roman" w:eastAsia="Times New Roman" w:hAnsi="Times New Roman" w:cs="Times New Roman"/>
+          <w:color w:val="auto"/>
+          <w:spacing w:val="-2"/>
+          <w:sz w:val="16"/>
+          <w:szCs w:val="16"/>
+          <w:lang w:val="en-US" w:eastAsia="en-US"/>
+        </w:rPr>
+        <w:t>kiến</w:t>
+      </w:r>
+      <w:proofErr w:type="spellEnd"/>
+      <w:r>
+        <w:rPr>
+          <w:rFonts w:ascii="Times New Roman" w:eastAsia="Times New Roman" w:hAnsi="Times New Roman" w:cs="Times New Roman"/>
+          <w:color w:val="auto"/>
+          <w:spacing w:val="-2"/>
+          <w:sz w:val="16"/>
+          <w:szCs w:val="16"/>
+          <w:lang w:val="en-US" w:eastAsia="en-US"/>
+        </w:rPr>
+        <w:t xml:space="preserve"> </w:t>
+      </w:r>
+      <w:proofErr w:type="spellStart"/>
+      <w:r>
+        <w:rPr>
+          <w:rFonts w:ascii="Times New Roman" w:eastAsia="Times New Roman" w:hAnsi="Times New Roman" w:cs="Times New Roman"/>
+          <w:color w:val="auto"/>
+          <w:spacing w:val="-2"/>
+          <w:sz w:val="16"/>
+          <w:szCs w:val="16"/>
+          <w:lang w:val="en-US" w:eastAsia="en-US"/>
+        </w:rPr>
+        <w:t>nghị</w:t>
+      </w:r>
+      <w:proofErr w:type="spellEnd"/>
+      <w:r>
+        <w:rPr>
+          <w:rFonts w:ascii="Times New Roman" w:eastAsia="Times New Roman" w:hAnsi="Times New Roman" w:cs="Times New Roman"/>
+          <w:color w:val="auto"/>
+          <w:spacing w:val="-2"/>
+          <w:sz w:val="16"/>
+          <w:szCs w:val="16"/>
+          <w:lang w:val="en-US" w:eastAsia="en-US"/>
+        </w:rPr>
+        <w:t xml:space="preserve"> </w:t>
+      </w:r>
+      <w:proofErr w:type="spellStart"/>
+      <w:r>
+        <w:rPr>
+          <w:rFonts w:ascii="Times New Roman" w:eastAsia="Times New Roman" w:hAnsi="Times New Roman" w:cs="Times New Roman"/>
+          <w:color w:val="auto"/>
+          <w:spacing w:val="-2"/>
+          <w:sz w:val="16"/>
+          <w:szCs w:val="16"/>
+          <w:lang w:val="en-US" w:eastAsia="en-US"/>
+        </w:rPr>
+        <w:t>khởi</w:t>
+      </w:r>
+      <w:proofErr w:type="spellEnd"/>
+      <w:r>
+        <w:rPr>
+          <w:rFonts w:ascii="Times New Roman" w:eastAsia="Times New Roman" w:hAnsi="Times New Roman" w:cs="Times New Roman"/>
+          <w:color w:val="auto"/>
+          <w:spacing w:val="-2"/>
+          <w:sz w:val="16"/>
+          <w:szCs w:val="16"/>
+          <w:lang w:val="en-US" w:eastAsia="en-US"/>
+        </w:rPr>
+        <w:t xml:space="preserve"> </w:t>
+      </w:r>
+      <w:proofErr w:type="spellStart"/>
+      <w:r>
+        <w:rPr>
+          <w:rFonts w:ascii="Times New Roman" w:eastAsia="Times New Roman" w:hAnsi="Times New Roman" w:cs="Times New Roman"/>
+          <w:color w:val="auto"/>
+          <w:spacing w:val="-2"/>
+          <w:sz w:val="16"/>
+          <w:szCs w:val="16"/>
+          <w:lang w:val="en-US" w:eastAsia="en-US"/>
+        </w:rPr>
+        <w:t>tố</w:t>
+      </w:r>
+      <w:proofErr w:type="spellEnd"/>
+      <w:r>
+        <w:rPr>
+          <w:rFonts w:ascii="Times New Roman" w:eastAsia="Times New Roman" w:hAnsi="Times New Roman" w:cs="Times New Roman"/>
+          <w:color w:val="auto"/>
+          <w:spacing w:val="-2"/>
+          <w:sz w:val="16"/>
+          <w:szCs w:val="16"/>
+          <w:lang w:val="en-US" w:eastAsia="en-US"/>
+        </w:rPr>
+        <w:t xml:space="preserve"> </w:t>
+      </w:r>
+      <w:proofErr w:type="spellStart"/>
+      <w:r>
+        <w:rPr>
+          <w:rFonts w:ascii="Times New Roman" w:eastAsia="Times New Roman" w:hAnsi="Times New Roman" w:cs="Times New Roman"/>
+          <w:color w:val="auto"/>
+          <w:spacing w:val="-2"/>
+          <w:sz w:val="16"/>
+          <w:szCs w:val="16"/>
+          <w:lang w:val="en-US" w:eastAsia="en-US"/>
+        </w:rPr>
+        <w:t>hoặc</w:t>
+      </w:r>
+      <w:proofErr w:type="spellEnd"/>
+      <w:r>
+        <w:rPr>
+          <w:rFonts w:ascii="Times New Roman" w:eastAsia="Times New Roman" w:hAnsi="Times New Roman" w:cs="Times New Roman"/>
+          <w:color w:val="auto"/>
+          <w:spacing w:val="-2"/>
+          <w:sz w:val="16"/>
+          <w:szCs w:val="16"/>
+          <w:lang w:val="en-US" w:eastAsia="en-US"/>
+        </w:rPr>
+        <w:t xml:space="preserve"> tin </w:t>
+      </w:r>
+      <w:proofErr w:type="spellStart"/>
+      <w:r>
+        <w:rPr>
+          <w:rFonts w:ascii="Times New Roman" w:eastAsia="Times New Roman" w:hAnsi="Times New Roman" w:cs="Times New Roman"/>
+          <w:color w:val="auto"/>
+          <w:spacing w:val="-2"/>
+          <w:sz w:val="16"/>
+          <w:szCs w:val="16"/>
+          <w:lang w:val="en-US" w:eastAsia="en-US"/>
+        </w:rPr>
+        <w:t>báo</w:t>
+      </w:r>
+      <w:proofErr w:type="spellEnd"/>
+      <w:r>
+        <w:rPr>
+          <w:rFonts w:ascii="Times New Roman" w:eastAsia="Times New Roman" w:hAnsi="Times New Roman" w:cs="Times New Roman"/>
+          <w:color w:val="auto"/>
+          <w:spacing w:val="-2"/>
+          <w:sz w:val="16"/>
+          <w:szCs w:val="16"/>
+          <w:lang w:val="en-US" w:eastAsia="en-US"/>
+        </w:rPr>
+        <w:t xml:space="preserve"> </w:t>
+      </w:r>
+      <w:proofErr w:type="spellStart"/>
+      <w:r>
+        <w:rPr>
+          <w:rFonts w:ascii="Times New Roman" w:eastAsia="Times New Roman" w:hAnsi="Times New Roman" w:cs="Times New Roman"/>
+          <w:color w:val="auto"/>
+          <w:spacing w:val="-2"/>
+          <w:sz w:val="16"/>
+          <w:szCs w:val="16"/>
+          <w:lang w:val="en-US" w:eastAsia="en-US"/>
+        </w:rPr>
+        <w:t>của</w:t>
+      </w:r>
+      <w:proofErr w:type="spellEnd"/>
+      <w:r>
+        <w:rPr>
+          <w:rFonts w:ascii="Times New Roman" w:eastAsia="Times New Roman" w:hAnsi="Times New Roman" w:cs="Times New Roman"/>
+          <w:color w:val="auto"/>
+          <w:spacing w:val="-2"/>
+          <w:sz w:val="16"/>
+          <w:szCs w:val="16"/>
+          <w:lang w:val="en-US" w:eastAsia="en-US"/>
+        </w:rPr>
+        <w:t xml:space="preserve"> </w:t>
+      </w:r>
+      <w:proofErr w:type="spellStart"/>
+      <w:r>
+        <w:rPr>
+          <w:rFonts w:ascii="Times New Roman" w:eastAsia="Times New Roman" w:hAnsi="Times New Roman" w:cs="Times New Roman"/>
+          <w:color w:val="auto"/>
+          <w:spacing w:val="-2"/>
+          <w:sz w:val="16"/>
+          <w:szCs w:val="16"/>
+          <w:lang w:val="en-US" w:eastAsia="en-US"/>
+        </w:rPr>
+        <w:t>cơ</w:t>
+      </w:r>
+      <w:proofErr w:type="spellEnd"/>
+      <w:r>
+        <w:rPr>
+          <w:rFonts w:ascii="Times New Roman" w:eastAsia="Times New Roman" w:hAnsi="Times New Roman" w:cs="Times New Roman"/>
+          <w:color w:val="auto"/>
+          <w:spacing w:val="-2"/>
+          <w:sz w:val="16"/>
+          <w:szCs w:val="16"/>
+          <w:lang w:val="en-US" w:eastAsia="en-US"/>
+        </w:rPr>
+        <w:t xml:space="preserve"> </w:t>
+      </w:r>
+      <w:proofErr w:type="spellStart"/>
+      <w:r>
+        <w:rPr>
+          <w:rFonts w:ascii="Times New Roman" w:eastAsia="Times New Roman" w:hAnsi="Times New Roman" w:cs="Times New Roman"/>
+          <w:color w:val="auto"/>
+          <w:spacing w:val="-2"/>
+          <w:sz w:val="16"/>
+          <w:szCs w:val="16"/>
+          <w:lang w:val="en-US" w:eastAsia="en-US"/>
+        </w:rPr>
+        <w:t>quan</w:t>
+      </w:r>
+      <w:proofErr w:type="spellEnd"/>
+      <w:r>
+        <w:rPr>
+          <w:rFonts w:ascii="Times New Roman" w:eastAsia="Times New Roman" w:hAnsi="Times New Roman" w:cs="Times New Roman"/>
+          <w:color w:val="auto"/>
+          <w:spacing w:val="-2"/>
+          <w:sz w:val="16"/>
+          <w:szCs w:val="16"/>
+          <w:lang w:val="en-US" w:eastAsia="en-US"/>
+        </w:rPr>
+        <w:t xml:space="preserve">, </w:t>
+      </w:r>
+      <w:proofErr w:type="spellStart"/>
+      <w:r>
+        <w:rPr>
+          <w:rFonts w:ascii="Times New Roman" w:eastAsia="Times New Roman" w:hAnsi="Times New Roman" w:cs="Times New Roman"/>
+          <w:color w:val="auto"/>
+          <w:spacing w:val="-2"/>
+          <w:sz w:val="16"/>
+          <w:szCs w:val="16"/>
+          <w:lang w:val="en-US" w:eastAsia="en-US"/>
+        </w:rPr>
+        <w:t>tổ</w:t>
+      </w:r>
+      <w:proofErr w:type="spellEnd"/>
+      <w:r>
+        <w:rPr>
+          <w:rFonts w:ascii="Times New Roman" w:eastAsia="Times New Roman" w:hAnsi="Times New Roman" w:cs="Times New Roman"/>
+          <w:color w:val="auto"/>
+          <w:spacing w:val="-2"/>
+          <w:sz w:val="16"/>
+          <w:szCs w:val="16"/>
+          <w:lang w:val="en-US" w:eastAsia="en-US"/>
+        </w:rPr>
+        <w:t xml:space="preserve"> </w:t>
+      </w:r>
+      <w:proofErr w:type="spellStart"/>
+      <w:r>
+        <w:rPr>
+          <w:rFonts w:ascii="Times New Roman" w:eastAsia="Times New Roman" w:hAnsi="Times New Roman" w:cs="Times New Roman"/>
+          <w:color w:val="auto"/>
+          <w:spacing w:val="-2"/>
+          <w:sz w:val="16"/>
+          <w:szCs w:val="16"/>
+          <w:lang w:val="en-US" w:eastAsia="en-US"/>
+        </w:rPr>
+        <w:t>chức</w:t>
+      </w:r>
+      <w:proofErr w:type="spellEnd"/>
+      <w:r>
+        <w:rPr>
+          <w:rFonts w:ascii="Times New Roman" w:eastAsia="Times New Roman" w:hAnsi="Times New Roman" w:cs="Times New Roman"/>
+          <w:color w:val="auto"/>
+          <w:spacing w:val="-2"/>
+          <w:sz w:val="16"/>
+          <w:szCs w:val="16"/>
+          <w:lang w:val="en-US" w:eastAsia="en-US"/>
+        </w:rPr>
+        <w:t xml:space="preserve">, </w:t>
+      </w:r>
+      <w:proofErr w:type="spellStart"/>
+      <w:r>
+        <w:rPr>
+          <w:rFonts w:ascii="Times New Roman" w:eastAsia="Times New Roman" w:hAnsi="Times New Roman" w:cs="Times New Roman"/>
+          <w:color w:val="auto"/>
+          <w:spacing w:val="-2"/>
+          <w:sz w:val="16"/>
+          <w:szCs w:val="16"/>
+          <w:lang w:val="en-US" w:eastAsia="en-US"/>
+        </w:rPr>
+        <w:t>phương</w:t>
+      </w:r>
+      <w:proofErr w:type="spellEnd"/>
+      <w:r>
+        <w:rPr>
+          <w:rFonts w:ascii="Times New Roman" w:eastAsia="Times New Roman" w:hAnsi="Times New Roman" w:cs="Times New Roman"/>
+          <w:color w:val="auto"/>
+          <w:spacing w:val="-2"/>
+          <w:sz w:val="16"/>
+          <w:szCs w:val="16"/>
+          <w:lang w:val="en-US" w:eastAsia="en-US"/>
+        </w:rPr>
+        <w:t xml:space="preserve"> </w:t>
+      </w:r>
+      <w:proofErr w:type="spellStart"/>
+      <w:r>
+        <w:rPr>
+          <w:rFonts w:ascii="Times New Roman" w:eastAsia="Times New Roman" w:hAnsi="Times New Roman" w:cs="Times New Roman"/>
+          <w:color w:val="auto"/>
+          <w:spacing w:val="-2"/>
+          <w:sz w:val="16"/>
+          <w:szCs w:val="16"/>
+          <w:lang w:val="en-US" w:eastAsia="en-US"/>
+        </w:rPr>
+        <w:t>tiện</w:t>
+      </w:r>
+      <w:proofErr w:type="spellEnd"/>
+      <w:r>
+        <w:rPr>
+          <w:rFonts w:ascii="Times New Roman" w:eastAsia="Times New Roman" w:hAnsi="Times New Roman" w:cs="Times New Roman"/>
+          <w:color w:val="auto"/>
+          <w:spacing w:val="-2"/>
+          <w:sz w:val="16"/>
+          <w:szCs w:val="16"/>
+          <w:lang w:val="en-US" w:eastAsia="en-US"/>
+        </w:rPr>
+        <w:t xml:space="preserve"> </w:t>
+      </w:r>
+      <w:proofErr w:type="spellStart"/>
+      <w:r>
+        <w:rPr>
+          <w:rFonts w:ascii="Times New Roman" w:eastAsia="Times New Roman" w:hAnsi="Times New Roman" w:cs="Times New Roman"/>
+          <w:color w:val="auto"/>
+          <w:spacing w:val="-2"/>
+          <w:sz w:val="16"/>
+          <w:szCs w:val="16"/>
+          <w:lang w:val="en-US" w:eastAsia="en-US"/>
+        </w:rPr>
+        <w:t>thông</w:t>
+      </w:r>
+      <w:proofErr w:type="spellEnd"/>
+      <w:r>
+        <w:rPr>
+          <w:rFonts w:ascii="Times New Roman" w:eastAsia="Times New Roman" w:hAnsi="Times New Roman" w:cs="Times New Roman"/>
+          <w:color w:val="auto"/>
+          <w:spacing w:val="-2"/>
+          <w:sz w:val="16"/>
+          <w:szCs w:val="16"/>
+          <w:lang w:val="en-US" w:eastAsia="en-US"/>
+        </w:rPr>
+        <w:t xml:space="preserve"> tin </w:t>
+      </w:r>
+      <w:proofErr w:type="spellStart"/>
+      <w:r>
+        <w:rPr>
+          <w:rFonts w:ascii="Times New Roman" w:eastAsia="Times New Roman" w:hAnsi="Times New Roman" w:cs="Times New Roman"/>
+          <w:color w:val="auto"/>
+          <w:spacing w:val="-2"/>
+          <w:sz w:val="16"/>
+          <w:szCs w:val="16"/>
+          <w:lang w:val="en-US" w:eastAsia="en-US"/>
+        </w:rPr>
+        <w:t>đại</w:t>
+      </w:r>
+      <w:proofErr w:type="spellEnd"/>
+      <w:r>
+        <w:rPr>
+          <w:rFonts w:ascii="Times New Roman" w:eastAsia="Times New Roman" w:hAnsi="Times New Roman" w:cs="Times New Roman"/>
+          <w:color w:val="auto"/>
+          <w:spacing w:val="-2"/>
+          <w:sz w:val="16"/>
+          <w:szCs w:val="16"/>
+          <w:lang w:val="en-US" w:eastAsia="en-US"/>
+        </w:rPr>
+        <w:t xml:space="preserve"> </w:t>
+      </w:r>
+      <w:proofErr w:type="spellStart"/>
+      <w:r>
+        <w:rPr>
+          <w:rFonts w:ascii="Times New Roman" w:eastAsia="Times New Roman" w:hAnsi="Times New Roman" w:cs="Times New Roman"/>
+          <w:color w:val="auto"/>
+          <w:spacing w:val="-2"/>
+          <w:sz w:val="16"/>
+          <w:szCs w:val="16"/>
+          <w:lang w:val="en-US" w:eastAsia="en-US"/>
+        </w:rPr>
+        <w:t>chúng</w:t>
+      </w:r>
+      <w:proofErr w:type="spellEnd"/>
+      <w:r>
+        <w:rPr>
+          <w:rFonts w:ascii="Times New Roman" w:eastAsia="Times New Roman" w:hAnsi="Times New Roman" w:cs="Times New Roman"/>
+          <w:color w:val="auto"/>
+          <w:spacing w:val="-2"/>
+          <w:sz w:val="16"/>
+          <w:szCs w:val="16"/>
+          <w:lang w:val="en-US" w:eastAsia="en-US"/>
+        </w:rPr>
+        <w:t xml:space="preserve"> </w:t>
+      </w:r>
+      <w:proofErr w:type="spellStart"/>
+      <w:r>
+        <w:rPr>
+          <w:rFonts w:ascii="Times New Roman" w:eastAsia="Times New Roman" w:hAnsi="Times New Roman" w:cs="Times New Roman"/>
+          <w:color w:val="auto"/>
+          <w:spacing w:val="-2"/>
+          <w:sz w:val="16"/>
+          <w:szCs w:val="16"/>
+          <w:lang w:val="en-US" w:eastAsia="en-US"/>
+        </w:rPr>
+        <w:t>thì</w:t>
+      </w:r>
+      <w:proofErr w:type="spellEnd"/>
+      <w:r>
+        <w:rPr>
+          <w:rFonts w:ascii="Times New Roman" w:eastAsia="Times New Roman" w:hAnsi="Times New Roman" w:cs="Times New Roman"/>
+          <w:color w:val="auto"/>
+          <w:spacing w:val="-2"/>
+          <w:sz w:val="16"/>
+          <w:szCs w:val="16"/>
+          <w:lang w:val="en-US" w:eastAsia="en-US"/>
+        </w:rPr>
+        <w:t xml:space="preserve"> </w:t>
+      </w:r>
+      <w:proofErr w:type="spellStart"/>
+      <w:r>
+        <w:rPr>
+          <w:rFonts w:ascii="Times New Roman" w:eastAsia="Times New Roman" w:hAnsi="Times New Roman" w:cs="Times New Roman"/>
+          <w:color w:val="auto"/>
+          <w:spacing w:val="-2"/>
+          <w:sz w:val="16"/>
+          <w:szCs w:val="16"/>
+          <w:lang w:val="en-US" w:eastAsia="en-US"/>
+        </w:rPr>
+        <w:t>ghi</w:t>
+      </w:r>
+      <w:proofErr w:type="spellEnd"/>
+      <w:r>
+        <w:rPr>
+          <w:rFonts w:ascii="Times New Roman" w:eastAsia="Times New Roman" w:hAnsi="Times New Roman" w:cs="Times New Roman"/>
+          <w:color w:val="auto"/>
+          <w:spacing w:val="-2"/>
+          <w:sz w:val="16"/>
+          <w:szCs w:val="16"/>
+          <w:lang w:val="en-US" w:eastAsia="en-US"/>
+        </w:rPr>
+        <w:t xml:space="preserve"> </w:t>
+      </w:r>
+      <w:proofErr w:type="spellStart"/>
+      <w:r>
+        <w:rPr>
+          <w:rFonts w:ascii="Times New Roman" w:eastAsia="Times New Roman" w:hAnsi="Times New Roman" w:cs="Times New Roman"/>
+          <w:color w:val="auto"/>
+          <w:spacing w:val="-2"/>
+          <w:sz w:val="16"/>
+          <w:szCs w:val="16"/>
+          <w:lang w:val="en-US" w:eastAsia="en-US"/>
+        </w:rPr>
+        <w:t>rõ</w:t>
+      </w:r>
+      <w:proofErr w:type="spellEnd"/>
+      <w:r>
+        <w:rPr>
+          <w:rFonts w:ascii="Times New Roman" w:eastAsia="Times New Roman" w:hAnsi="Times New Roman" w:cs="Times New Roman"/>
+          <w:color w:val="auto"/>
+          <w:spacing w:val="-2"/>
+          <w:sz w:val="16"/>
+          <w:szCs w:val="16"/>
+          <w:lang w:val="en-US" w:eastAsia="en-US"/>
+        </w:rPr>
+        <w:t xml:space="preserve"> </w:t>
+      </w:r>
+      <w:proofErr w:type="spellStart"/>
+      <w:r>
+        <w:rPr>
+          <w:rFonts w:ascii="Times New Roman" w:eastAsia="Times New Roman" w:hAnsi="Times New Roman" w:cs="Times New Roman"/>
+          <w:color w:val="auto"/>
+          <w:spacing w:val="-2"/>
+          <w:sz w:val="16"/>
+          <w:szCs w:val="16"/>
+          <w:lang w:val="en-US" w:eastAsia="en-US"/>
+        </w:rPr>
+        <w:t>tên</w:t>
+      </w:r>
+      <w:proofErr w:type="spellEnd"/>
+      <w:r>
+        <w:rPr>
+          <w:rFonts w:ascii="Times New Roman" w:eastAsia="Times New Roman" w:hAnsi="Times New Roman" w:cs="Times New Roman"/>
+          <w:color w:val="auto"/>
+          <w:spacing w:val="-2"/>
+          <w:sz w:val="16"/>
+          <w:szCs w:val="16"/>
+          <w:lang w:val="en-US" w:eastAsia="en-US"/>
+        </w:rPr>
+        <w:t xml:space="preserve">, </w:t>
+      </w:r>
+      <w:proofErr w:type="spellStart"/>
+      <w:r>
+        <w:rPr>
+          <w:rFonts w:ascii="Times New Roman" w:eastAsia="Times New Roman" w:hAnsi="Times New Roman" w:cs="Times New Roman"/>
+          <w:color w:val="auto"/>
+          <w:spacing w:val="-2"/>
+          <w:sz w:val="16"/>
+          <w:szCs w:val="16"/>
+          <w:lang w:val="en-US" w:eastAsia="en-US"/>
+        </w:rPr>
+        <w:t>địa</w:t>
+      </w:r>
+      <w:proofErr w:type="spellEnd"/>
+      <w:r>
+        <w:rPr>
+          <w:rFonts w:ascii="Times New Roman" w:eastAsia="Times New Roman" w:hAnsi="Times New Roman" w:cs="Times New Roman"/>
+          <w:color w:val="auto"/>
+          <w:spacing w:val="-2"/>
+          <w:sz w:val="16"/>
+          <w:szCs w:val="16"/>
+          <w:lang w:val="en-US" w:eastAsia="en-US"/>
+        </w:rPr>
+        <w:t xml:space="preserve"> </w:t>
+      </w:r>
+      <w:proofErr w:type="spellStart"/>
+      <w:r>
+        <w:rPr>
+          <w:rFonts w:ascii="Times New Roman" w:eastAsia="Times New Roman" w:hAnsi="Times New Roman" w:cs="Times New Roman"/>
+          <w:color w:val="auto"/>
+          <w:spacing w:val="-2"/>
+          <w:sz w:val="16"/>
+          <w:szCs w:val="16"/>
+          <w:lang w:val="en-US" w:eastAsia="en-US"/>
+        </w:rPr>
+        <w:t>chỉ</w:t>
+      </w:r>
+      <w:proofErr w:type="spellEnd"/>
+      <w:r>
+        <w:rPr>
+          <w:rFonts w:ascii="Times New Roman" w:eastAsia="Times New Roman" w:hAnsi="Times New Roman" w:cs="Times New Roman"/>
+          <w:color w:val="auto"/>
+          <w:spacing w:val="-2"/>
+          <w:sz w:val="16"/>
+          <w:szCs w:val="16"/>
+          <w:lang w:val="en-US" w:eastAsia="en-US"/>
+        </w:rPr>
+        <w:t xml:space="preserve"> </w:t>
+      </w:r>
+      <w:proofErr w:type="spellStart"/>
+      <w:r>
+        <w:rPr>
+          <w:rFonts w:ascii="Times New Roman" w:eastAsia="Times New Roman" w:hAnsi="Times New Roman" w:cs="Times New Roman"/>
+          <w:color w:val="auto"/>
+          <w:spacing w:val="-2"/>
+          <w:sz w:val="16"/>
+          <w:szCs w:val="16"/>
+          <w:lang w:val="en-US" w:eastAsia="en-US"/>
+        </w:rPr>
+        <w:t>cơ</w:t>
+      </w:r>
+      <w:proofErr w:type="spellEnd"/>
+      <w:r>
+        <w:rPr>
+          <w:rFonts w:ascii="Times New Roman" w:eastAsia="Times New Roman" w:hAnsi="Times New Roman" w:cs="Times New Roman"/>
+          <w:color w:val="auto"/>
+          <w:spacing w:val="-2"/>
+          <w:sz w:val="16"/>
+          <w:szCs w:val="16"/>
+          <w:lang w:val="en-US" w:eastAsia="en-US"/>
+        </w:rPr>
+        <w:t xml:space="preserve"> </w:t>
+      </w:r>
+      <w:proofErr w:type="spellStart"/>
+      <w:r>
+        <w:rPr>
+          <w:rFonts w:ascii="Times New Roman" w:eastAsia="Times New Roman" w:hAnsi="Times New Roman" w:cs="Times New Roman"/>
+          <w:color w:val="auto"/>
+          <w:spacing w:val="-2"/>
+          <w:sz w:val="16"/>
+          <w:szCs w:val="16"/>
+          <w:lang w:val="en-US" w:eastAsia="en-US"/>
+        </w:rPr>
+        <w:t>quan</w:t>
+      </w:r>
+      <w:proofErr w:type="spellEnd"/>
+      <w:r>
+        <w:rPr>
+          <w:rFonts w:ascii="Times New Roman" w:eastAsia="Times New Roman" w:hAnsi="Times New Roman" w:cs="Times New Roman"/>
+          <w:color w:val="auto"/>
+          <w:spacing w:val="-2"/>
+          <w:sz w:val="16"/>
+          <w:szCs w:val="16"/>
+          <w:lang w:val="en-US" w:eastAsia="en-US"/>
+        </w:rPr>
+        <w:t xml:space="preserve">, </w:t>
+      </w:r>
+      <w:proofErr w:type="spellStart"/>
+      <w:r>
+        <w:rPr>
+          <w:rFonts w:ascii="Times New Roman" w:eastAsia="Times New Roman" w:hAnsi="Times New Roman" w:cs="Times New Roman"/>
+          <w:color w:val="auto"/>
+          <w:spacing w:val="-2"/>
+          <w:sz w:val="16"/>
+          <w:szCs w:val="16"/>
+          <w:lang w:val="en-US" w:eastAsia="en-US"/>
+        </w:rPr>
+        <w:t>tổ</w:t>
+      </w:r>
+      <w:proofErr w:type="spellEnd"/>
+      <w:r>
+        <w:rPr>
+          <w:rFonts w:ascii="Times New Roman" w:eastAsia="Times New Roman" w:hAnsi="Times New Roman" w:cs="Times New Roman"/>
+          <w:color w:val="auto"/>
+          <w:spacing w:val="-2"/>
+          <w:sz w:val="16"/>
+          <w:szCs w:val="16"/>
+          <w:lang w:val="en-US" w:eastAsia="en-US"/>
+        </w:rPr>
+        <w:t xml:space="preserve"> </w:t>
+      </w:r>
+      <w:proofErr w:type="spellStart"/>
+      <w:r>
+        <w:rPr>
+          <w:rFonts w:ascii="Times New Roman" w:eastAsia="Times New Roman" w:hAnsi="Times New Roman" w:cs="Times New Roman"/>
+          <w:color w:val="auto"/>
+          <w:spacing w:val="-2"/>
+          <w:sz w:val="16"/>
+          <w:szCs w:val="16"/>
+          <w:lang w:val="en-US" w:eastAsia="en-US"/>
+        </w:rPr>
+        <w:t>chức</w:t>
+      </w:r>
+      <w:proofErr w:type="spellEnd"/>
+      <w:r>
+        <w:rPr>
+          <w:rFonts w:ascii="Times New Roman" w:eastAsia="Times New Roman" w:hAnsi="Times New Roman" w:cs="Times New Roman"/>
+          <w:color w:val="auto"/>
+          <w:spacing w:val="-2"/>
+          <w:sz w:val="16"/>
+          <w:szCs w:val="16"/>
+          <w:lang w:val="en-US" w:eastAsia="en-US"/>
+        </w:rPr>
+        <w:t xml:space="preserve">, </w:t>
+      </w:r>
+      <w:proofErr w:type="spellStart"/>
+      <w:r>
+        <w:rPr>
+          <w:rFonts w:ascii="Times New Roman" w:eastAsia="Times New Roman" w:hAnsi="Times New Roman" w:cs="Times New Roman"/>
+          <w:color w:val="auto"/>
+          <w:spacing w:val="-2"/>
+          <w:sz w:val="16"/>
+          <w:szCs w:val="16"/>
+          <w:lang w:val="en-US" w:eastAsia="en-US"/>
+        </w:rPr>
+        <w:t>phương</w:t>
+      </w:r>
+      <w:proofErr w:type="spellEnd"/>
+      <w:r>
+        <w:rPr>
+          <w:rFonts w:ascii="Times New Roman" w:eastAsia="Times New Roman" w:hAnsi="Times New Roman" w:cs="Times New Roman"/>
+          <w:color w:val="auto"/>
+          <w:spacing w:val="-2"/>
+          <w:sz w:val="16"/>
+          <w:szCs w:val="16"/>
+          <w:lang w:val="en-US" w:eastAsia="en-US"/>
+        </w:rPr>
+        <w:t xml:space="preserve"> </w:t>
+      </w:r>
+      <w:proofErr w:type="spellStart"/>
+      <w:r>
+        <w:rPr>
+          <w:rFonts w:ascii="Times New Roman" w:eastAsia="Times New Roman" w:hAnsi="Times New Roman" w:cs="Times New Roman"/>
+          <w:color w:val="auto"/>
+          <w:spacing w:val="-2"/>
+          <w:sz w:val="16"/>
+          <w:szCs w:val="16"/>
+          <w:lang w:val="en-US" w:eastAsia="en-US"/>
+        </w:rPr>
+        <w:t>tiện</w:t>
+      </w:r>
+      <w:proofErr w:type="spellEnd"/>
+      <w:r>
+        <w:rPr>
+          <w:rFonts w:ascii="Times New Roman" w:eastAsia="Times New Roman" w:hAnsi="Times New Roman" w:cs="Times New Roman"/>
+          <w:color w:val="auto"/>
+          <w:spacing w:val="-2"/>
+          <w:sz w:val="16"/>
+          <w:szCs w:val="16"/>
+          <w:lang w:val="en-US" w:eastAsia="en-US"/>
+        </w:rPr>
+        <w:t xml:space="preserve"> </w:t>
+      </w:r>
+      <w:proofErr w:type="spellStart"/>
+      <w:r>
+        <w:rPr>
+          <w:rFonts w:ascii="Times New Roman" w:eastAsia="Times New Roman" w:hAnsi="Times New Roman" w:cs="Times New Roman"/>
+          <w:color w:val="auto"/>
+          <w:spacing w:val="-2"/>
+          <w:sz w:val="16"/>
+          <w:szCs w:val="16"/>
+          <w:lang w:val="en-US" w:eastAsia="en-US"/>
+        </w:rPr>
+        <w:t>thông</w:t>
+      </w:r>
+      <w:proofErr w:type="spellEnd"/>
+      <w:r>
+        <w:rPr>
+          <w:rFonts w:ascii="Times New Roman" w:eastAsia="Times New Roman" w:hAnsi="Times New Roman" w:cs="Times New Roman"/>
+          <w:color w:val="auto"/>
+          <w:spacing w:val="-2"/>
+          <w:sz w:val="16"/>
+          <w:szCs w:val="16"/>
+          <w:lang w:val="en-US" w:eastAsia="en-US"/>
+        </w:rPr>
+        <w:t xml:space="preserve"> tin </w:t>
+      </w:r>
+      <w:proofErr w:type="spellStart"/>
+      <w:r>
+        <w:rPr>
+          <w:rFonts w:ascii="Times New Roman" w:eastAsia="Times New Roman" w:hAnsi="Times New Roman" w:cs="Times New Roman"/>
+          <w:color w:val="auto"/>
+          <w:spacing w:val="-2"/>
+          <w:sz w:val="16"/>
+          <w:szCs w:val="16"/>
+          <w:lang w:val="en-US" w:eastAsia="en-US"/>
+        </w:rPr>
+        <w:t>đại</w:t>
+      </w:r>
+      <w:proofErr w:type="spellEnd"/>
+      <w:r>
+        <w:rPr>
+          <w:rFonts w:ascii="Times New Roman" w:eastAsia="Times New Roman" w:hAnsi="Times New Roman" w:cs="Times New Roman"/>
+          <w:color w:val="auto"/>
+          <w:spacing w:val="-2"/>
+          <w:sz w:val="16"/>
+          <w:szCs w:val="16"/>
+          <w:lang w:val="en-US" w:eastAsia="en-US"/>
+        </w:rPr>
+        <w:t xml:space="preserve"> </w:t>
+      </w:r>
+      <w:proofErr w:type="spellStart"/>
+      <w:r>
+        <w:rPr>
+          <w:rFonts w:ascii="Times New Roman" w:eastAsia="Times New Roman" w:hAnsi="Times New Roman" w:cs="Times New Roman"/>
+          <w:color w:val="auto"/>
+          <w:spacing w:val="-2"/>
+          <w:sz w:val="16"/>
+          <w:szCs w:val="16"/>
+          <w:lang w:val="en-US" w:eastAsia="en-US"/>
+        </w:rPr>
+        <w:t>chúng</w:t>
+      </w:r>
+      <w:proofErr w:type="spellEnd"/>
+      <w:r>
+        <w:rPr>
+          <w:rFonts w:ascii="Times New Roman" w:eastAsia="Times New Roman" w:hAnsi="Times New Roman" w:cs="Times New Roman"/>
+          <w:color w:val="auto"/>
+          <w:spacing w:val="-2"/>
+          <w:sz w:val="16"/>
+          <w:szCs w:val="16"/>
+          <w:lang w:val="en-US" w:eastAsia="en-US"/>
+        </w:rPr>
+        <w:t xml:space="preserve"> </w:t>
+      </w:r>
+      <w:proofErr w:type="spellStart"/>
+      <w:r>
+        <w:rPr>
+          <w:rFonts w:ascii="Times New Roman" w:eastAsia="Times New Roman" w:hAnsi="Times New Roman" w:cs="Times New Roman"/>
+          <w:color w:val="auto"/>
+          <w:spacing w:val="-2"/>
+          <w:sz w:val="16"/>
+          <w:szCs w:val="16"/>
+          <w:lang w:val="en-US" w:eastAsia="en-US"/>
+        </w:rPr>
+        <w:t>cung</w:t>
+      </w:r>
+      <w:proofErr w:type="spellEnd"/>
+      <w:r>
+        <w:rPr>
+          <w:rFonts w:ascii="Times New Roman" w:eastAsia="Times New Roman" w:hAnsi="Times New Roman" w:cs="Times New Roman"/>
+          <w:color w:val="auto"/>
+          <w:spacing w:val="-2"/>
+          <w:sz w:val="16"/>
+          <w:szCs w:val="16"/>
+          <w:lang w:val="en-US" w:eastAsia="en-US"/>
+        </w:rPr>
+        <w:t xml:space="preserve"> </w:t>
+      </w:r>
+      <w:proofErr w:type="spellStart"/>
+      <w:r>
+        <w:rPr>
+          <w:rFonts w:ascii="Times New Roman" w:eastAsia="Times New Roman" w:hAnsi="Times New Roman" w:cs="Times New Roman"/>
+          <w:color w:val="auto"/>
+          <w:spacing w:val="-2"/>
+          <w:sz w:val="16"/>
+          <w:szCs w:val="16"/>
+          <w:lang w:val="en-US" w:eastAsia="en-US"/>
+        </w:rPr>
+        <w:t>cấp</w:t>
+      </w:r>
+      <w:proofErr w:type="spellEnd"/>
+      <w:r>
+        <w:rPr>
+          <w:rFonts w:ascii="Times New Roman" w:eastAsia="Times New Roman" w:hAnsi="Times New Roman" w:cs="Times New Roman"/>
+          <w:color w:val="auto"/>
+          <w:spacing w:val="-2"/>
+          <w:sz w:val="16"/>
+          <w:szCs w:val="16"/>
+          <w:lang w:val="en-US" w:eastAsia="en-US"/>
+        </w:rPr>
+        <w:t xml:space="preserve"> </w:t>
+      </w:r>
+      <w:proofErr w:type="spellStart"/>
+      <w:r>
+        <w:rPr>
+          <w:rFonts w:ascii="Times New Roman" w:eastAsia="Times New Roman" w:hAnsi="Times New Roman" w:cs="Times New Roman"/>
+          <w:color w:val="auto"/>
+          <w:spacing w:val="-2"/>
+          <w:sz w:val="16"/>
+          <w:szCs w:val="16"/>
+          <w:lang w:val="en-US" w:eastAsia="en-US"/>
+        </w:rPr>
+        <w:t>nguồn</w:t>
+      </w:r>
+      <w:proofErr w:type="spellEnd"/>
+      <w:r>
+        <w:rPr>
+          <w:rFonts w:ascii="Times New Roman" w:eastAsia="Times New Roman" w:hAnsi="Times New Roman" w:cs="Times New Roman"/>
+          <w:color w:val="auto"/>
+          <w:spacing w:val="-2"/>
+          <w:sz w:val="16"/>
+          <w:szCs w:val="16"/>
+          <w:lang w:val="en-US" w:eastAsia="en-US"/>
+        </w:rPr>
+        <w:t xml:space="preserve"> tin </w:t>
+      </w:r>
+      <w:proofErr w:type="spellStart"/>
+      <w:r>
+        <w:rPr>
+          <w:rFonts w:ascii="Times New Roman" w:eastAsia="Times New Roman" w:hAnsi="Times New Roman" w:cs="Times New Roman"/>
+          <w:color w:val="auto"/>
+          <w:spacing w:val="-2"/>
+          <w:sz w:val="16"/>
+          <w:szCs w:val="16"/>
+          <w:lang w:val="en-US" w:eastAsia="en-US"/>
+        </w:rPr>
+        <w:t>về</w:t>
+      </w:r>
+      <w:proofErr w:type="spellEnd"/>
+      <w:r>
+        <w:rPr>
+          <w:rFonts w:ascii="Times New Roman" w:eastAsia="Times New Roman" w:hAnsi="Times New Roman" w:cs="Times New Roman"/>
+          <w:color w:val="auto"/>
+          <w:spacing w:val="-2"/>
+          <w:sz w:val="16"/>
+          <w:szCs w:val="16"/>
+          <w:lang w:val="en-US" w:eastAsia="en-US"/>
+        </w:rPr>
+        <w:t xml:space="preserve"> </w:t>
+      </w:r>
+      <w:proofErr w:type="spellStart"/>
+      <w:r>
+        <w:rPr>
+          <w:rFonts w:ascii="Times New Roman" w:eastAsia="Times New Roman" w:hAnsi="Times New Roman" w:cs="Times New Roman"/>
+          <w:color w:val="auto"/>
+          <w:spacing w:val="-2"/>
+          <w:sz w:val="16"/>
+          <w:szCs w:val="16"/>
+          <w:lang w:val="en-US" w:eastAsia="en-US"/>
+        </w:rPr>
+        <w:t>tội</w:t>
+      </w:r>
+      <w:proofErr w:type="spellEnd"/>
+      <w:r>
+        <w:rPr>
+          <w:rFonts w:ascii="Times New Roman" w:eastAsia="Times New Roman" w:hAnsi="Times New Roman" w:cs="Times New Roman"/>
+          <w:color w:val="auto"/>
+          <w:spacing w:val="-2"/>
+          <w:sz w:val="16"/>
+          <w:szCs w:val="16"/>
+          <w:lang w:val="en-US" w:eastAsia="en-US"/>
+        </w:rPr>
+        <w:t xml:space="preserve"> </w:t>
+      </w:r>
+      <w:proofErr w:type="spellStart"/>
+      <w:r>
+        <w:rPr>
+          <w:rFonts w:ascii="Times New Roman" w:eastAsia="Times New Roman" w:hAnsi="Times New Roman" w:cs="Times New Roman"/>
+          <w:color w:val="auto"/>
+          <w:spacing w:val="-2"/>
+          <w:sz w:val="16"/>
+          <w:szCs w:val="16"/>
+          <w:lang w:val="en-US" w:eastAsia="en-US"/>
+        </w:rPr>
+        <w:t>phạm</w:t>
+      </w:r>
+      <w:proofErr w:type="spellEnd"/>
       <w:r>
         <w:rPr>
           <w:rFonts w:ascii="Times New Roman" w:eastAsia="Times New Roman" w:hAnsi="Times New Roman" w:cs="Times New Roman"/>

</xml_diff>